<commit_message>
k-najbliższych sąsiadów przeprowadzone na danych określających wybór bohatera
</commit_message>
<xml_diff>
--- a/Raport Justyna Mackoś.docx
+++ b/Raport Justyna Mackoś.docx
@@ -13,21 +13,7 @@
         <w:rPr>
           <w:lang w:val="pl-PL"/>
         </w:rPr>
-        <w:t xml:space="preserve">Języki programowania </w:t>
-      </w:r>
-      <w:proofErr w:type="spellStart"/>
-      <w:r>
-        <w:rPr>
-          <w:lang w:val="pl-PL"/>
-        </w:rPr>
-        <w:t>Python</w:t>
-      </w:r>
-      <w:proofErr w:type="spellEnd"/>
-      <w:r>
-        <w:rPr>
-          <w:lang w:val="pl-PL"/>
-        </w:rPr>
-        <w:t xml:space="preserve"> i R</w:t>
+        <w:t>Języki programowania Python i R</w:t>
       </w:r>
     </w:p>
     <w:p>
@@ -164,21 +150,7 @@
         <w:rPr>
           <w:lang w:val="pl-PL"/>
         </w:rPr>
-        <w:t>Pomimo, że nie grałam konkretnie w tę grę, której dotyczą dane (Dota2), to miałam okazję spróbować innych gier typu MOBA (</w:t>
-      </w:r>
-      <w:proofErr w:type="spellStart"/>
-      <w:r>
-        <w:rPr>
-          <w:lang w:val="pl-PL"/>
-        </w:rPr>
-        <w:t>Multiplayer</w:t>
-      </w:r>
-      <w:proofErr w:type="spellEnd"/>
-      <w:r>
-        <w:rPr>
-          <w:lang w:val="pl-PL"/>
-        </w:rPr>
-        <w:t xml:space="preserve"> Online Battle Arena</w:t>
+        <w:t>Pomimo, że nie grałam konkretnie w tę grę, której dotyczą dane (Dota2), to miałam okazję spróbować innych gier typu MOBA (Multiplayer Online Battle Arena</w:t>
       </w:r>
       <w:r>
         <w:rPr>
@@ -292,19 +264,11 @@
           <w:lang w:val="pl-PL"/>
         </w:rPr>
       </w:pPr>
-      <w:proofErr w:type="spellStart"/>
       <w:r>
         <w:rPr>
           <w:rFonts w:cstheme="minorHAnsi"/>
         </w:rPr>
-        <w:t>Dua</w:t>
-      </w:r>
-      <w:proofErr w:type="spellEnd"/>
-      <w:r>
-        <w:rPr>
-          <w:rFonts w:cstheme="minorHAnsi"/>
-        </w:rPr>
-        <w:t xml:space="preserve">, D. and Graff, C. (2019). UCI Machine Learning Repository [http://archive.ics.uci.edu/ml]. Irvine, CA: University of California, School of Information and Computer Science. </w:t>
+        <w:t xml:space="preserve">Dua, D. and Graff, C. (2019). UCI Machine Learning Repository [http://archive.ics.uci.edu/ml]. Irvine, CA: University of California, School of Information and Computer Science. </w:t>
       </w:r>
       <w:r>
         <w:rPr>
@@ -651,7 +615,6 @@
         <w:rPr>
           <w:lang w:val="pl-PL"/>
         </w:rPr>
-        <w:lastRenderedPageBreak/>
         <w:t>-</w:t>
       </w:r>
       <w:r>
@@ -925,21 +888,7 @@
         <w:rPr>
           <w:lang w:val="pl-PL"/>
         </w:rPr>
-        <w:t xml:space="preserve">Po sprawdzeniu w </w:t>
-      </w:r>
-      <w:proofErr w:type="spellStart"/>
-      <w:r>
-        <w:rPr>
-          <w:lang w:val="pl-PL"/>
-        </w:rPr>
-        <w:t>Pythonie</w:t>
-      </w:r>
-      <w:proofErr w:type="spellEnd"/>
-      <w:r>
-        <w:rPr>
-          <w:lang w:val="pl-PL"/>
-        </w:rPr>
-        <w:t xml:space="preserve"> wszystkie dane były już </w:t>
+        <w:t xml:space="preserve">Po sprawdzeniu w Pythonie wszystkie dane były już </w:t>
       </w:r>
       <w:r>
         <w:rPr>
@@ -985,36 +934,38 @@
         <w:rPr>
           <w:lang w:val="pl-PL"/>
         </w:rPr>
-        <w:t>Kolumny nie miały swoich nazw, więc przyjęły pewne automatyczne nazwy – próby wpisania ręcznie do pliku .</w:t>
-      </w:r>
-      <w:proofErr w:type="spellStart"/>
-      <w:r>
-        <w:rPr>
-          <w:lang w:val="pl-PL"/>
-        </w:rPr>
-        <w:t>csv</w:t>
-      </w:r>
-      <w:proofErr w:type="spellEnd"/>
-      <w:r>
-        <w:rPr>
-          <w:lang w:val="pl-PL"/>
-        </w:rPr>
-        <w:t xml:space="preserve"> w Excelu powodowały błędy i w rezultacie powstawała tylko jedna kolumna. Próby </w:t>
-      </w:r>
-      <w:r>
-        <w:rPr>
-          <w:lang w:val="pl-PL"/>
-        </w:rPr>
-        <w:t xml:space="preserve">wpisania czegokolwiek do </w:t>
-      </w:r>
-      <w:proofErr w:type="spellStart"/>
-      <w:r>
-        <w:rPr>
-          <w:lang w:val="pl-PL"/>
-        </w:rPr>
-        <w:t>csv</w:t>
-      </w:r>
-      <w:proofErr w:type="spellEnd"/>
+        <w:t xml:space="preserve">Kolumny nie miały swoich nazw, więc przyjęły pewne automatyczne nazwy – próby wpisania ręcznie do pliku .csv w Excelu powodowały błędy i w rezultacie powstawała tylko jedna kolumna. Próby </w:t>
+      </w:r>
+      <w:r>
+        <w:rPr>
+          <w:lang w:val="pl-PL"/>
+        </w:rPr>
+        <w:t xml:space="preserve">wpisania czegokolwiek do csv </w:t>
+      </w:r>
+      <w:r>
+        <w:rPr>
+          <w:lang w:val="pl-PL"/>
+        </w:rPr>
+        <w:t>użytego na</w:t>
+      </w:r>
+      <w:r>
+        <w:rPr>
+          <w:lang w:val="pl-PL"/>
+        </w:rPr>
+        <w:t xml:space="preserve"> zaję</w:t>
+      </w:r>
+      <w:r>
+        <w:rPr>
+          <w:lang w:val="pl-PL"/>
+        </w:rPr>
+        <w:t>ciach</w:t>
+      </w:r>
+      <w:r>
+        <w:rPr>
+          <w:lang w:val="pl-PL"/>
+        </w:rPr>
+        <w:t xml:space="preserve"> i ponownego zapisania</w:t>
+      </w:r>
       <w:r>
         <w:rPr>
           <w:lang w:val="pl-PL"/>
@@ -1025,36 +976,6 @@
         <w:rPr>
           <w:lang w:val="pl-PL"/>
         </w:rPr>
-        <w:t>użytego na</w:t>
-      </w:r>
-      <w:r>
-        <w:rPr>
-          <w:lang w:val="pl-PL"/>
-        </w:rPr>
-        <w:t xml:space="preserve"> zaję</w:t>
-      </w:r>
-      <w:r>
-        <w:rPr>
-          <w:lang w:val="pl-PL"/>
-        </w:rPr>
-        <w:t>ciach</w:t>
-      </w:r>
-      <w:r>
-        <w:rPr>
-          <w:lang w:val="pl-PL"/>
-        </w:rPr>
-        <w:t xml:space="preserve"> i ponownego zapisania</w:t>
-      </w:r>
-      <w:r>
-        <w:rPr>
-          <w:lang w:val="pl-PL"/>
-        </w:rPr>
-        <w:t xml:space="preserve"> </w:t>
-      </w:r>
-      <w:r>
-        <w:rPr>
-          <w:lang w:val="pl-PL"/>
-        </w:rPr>
         <w:t>również powodowały zmianę odczytywania kolumn z działających wcześniej kilku, na jeden długi string</w:t>
       </w:r>
       <w:r>
@@ -1085,21 +1006,7 @@
         <w:rPr>
           <w:lang w:val="pl-PL"/>
         </w:rPr>
-        <w:t xml:space="preserve"> kolumn do pliku .</w:t>
-      </w:r>
-      <w:proofErr w:type="spellStart"/>
-      <w:r>
-        <w:rPr>
-          <w:lang w:val="pl-PL"/>
-        </w:rPr>
-        <w:t>csv</w:t>
-      </w:r>
-      <w:proofErr w:type="spellEnd"/>
-      <w:r>
-        <w:rPr>
-          <w:lang w:val="pl-PL"/>
-        </w:rPr>
-        <w:t xml:space="preserve"> używając notatnika</w:t>
+        <w:t xml:space="preserve"> kolumn do pliku .csv używając notatnika</w:t>
       </w:r>
       <w:r>
         <w:rPr>
@@ -1183,21 +1090,7 @@
         <w:rPr>
           <w:lang w:val="pl-PL"/>
         </w:rPr>
-        <w:t>W trybie tworzenia drużyn nie pojawia się wartość -1, czyli „</w:t>
-      </w:r>
-      <w:proofErr w:type="spellStart"/>
-      <w:r>
-        <w:rPr>
-          <w:lang w:val="pl-PL"/>
-        </w:rPr>
-        <w:t>Invalid</w:t>
-      </w:r>
-      <w:proofErr w:type="spellEnd"/>
-      <w:r>
-        <w:rPr>
-          <w:lang w:val="pl-PL"/>
-        </w:rPr>
-        <w:t>”</w:t>
+        <w:t>W trybie tworzenia drużyn nie pojawia się wartość -1, czyli „Invalid”</w:t>
       </w:r>
     </w:p>
     <w:p>
@@ -1215,21 +1108,7 @@
         <w:rPr>
           <w:lang w:val="pl-PL"/>
         </w:rPr>
-        <w:t>W wyborze mapy nie pojawia się wartość 0 czyli „</w:t>
-      </w:r>
-      <w:proofErr w:type="spellStart"/>
-      <w:r>
-        <w:rPr>
-          <w:lang w:val="pl-PL"/>
-        </w:rPr>
-        <w:t>Unknown</w:t>
-      </w:r>
-      <w:proofErr w:type="spellEnd"/>
-      <w:r>
-        <w:rPr>
-          <w:lang w:val="pl-PL"/>
-        </w:rPr>
-        <w:t>”</w:t>
+        <w:t>W wyborze mapy nie pojawia się wartość 0 czyli „Unknown”</w:t>
       </w:r>
     </w:p>
     <w:p>
@@ -1287,7 +1166,7 @@
           <w:bCs/>
           <w:lang w:val="pl-PL"/>
         </w:rPr>
-        <w:t>Analiza danych - przyjęte założenia, krótki opis metod i obranej metodologii analizy</w:t>
+        <w:t xml:space="preserve">Analiza danych </w:t>
       </w:r>
     </w:p>
     <w:p>
@@ -1349,47 +1228,53 @@
         <w:rPr>
           <w:lang w:val="pl-PL"/>
         </w:rPr>
+        <w:t>Po rozwinięciu listy okazało się, że jeszcze jeden bohater (</w:t>
+      </w:r>
+      <w:r>
+        <w:rPr>
+          <w:lang w:val="pl-PL"/>
+        </w:rPr>
+        <w:t xml:space="preserve">o </w:t>
+      </w:r>
+      <w:r>
+        <w:rPr>
+          <w:lang w:val="pl-PL"/>
+        </w:rPr>
+        <w:t>ID 24) również nie został wybrany ani razu.</w:t>
+      </w:r>
+      <w:r>
+        <w:rPr>
+          <w:lang w:val="pl-PL"/>
+        </w:rPr>
+        <w:t xml:space="preserve"> Co ciekawe w pliku łączącym ID z bohaterem nie ma podanego imienia do bohatera nr 24.</w:t>
+      </w:r>
+    </w:p>
+    <w:p>
+      <w:pPr>
+        <w:ind w:left="720"/>
+        <w:rPr>
+          <w:lang w:val="pl-PL"/>
+        </w:rPr>
+      </w:pPr>
+      <w:r>
+        <w:rPr>
+          <w:lang w:val="pl-PL"/>
+        </w:rPr>
+        <w:t>Zdecydowałam się połączyć zbiory podzielone przez udostępniającego, żeby móc sprawdzić czy te wartości (i inne) nie pojawiają się też w zbiorze testowym.</w:t>
+      </w:r>
+    </w:p>
+    <w:p>
+      <w:pPr>
+        <w:ind w:left="720"/>
+        <w:rPr>
+          <w:lang w:val="pl-PL"/>
+        </w:rPr>
+      </w:pPr>
+      <w:r>
+        <w:rPr>
+          <w:lang w:val="pl-PL"/>
+        </w:rPr>
         <w:lastRenderedPageBreak/>
-        <w:t>Po rozwinięciu listy okazało się, że jeszcze jeden bohater (</w:t>
-      </w:r>
-      <w:r>
-        <w:rPr>
-          <w:lang w:val="pl-PL"/>
-        </w:rPr>
-        <w:t xml:space="preserve">o </w:t>
-      </w:r>
-      <w:r>
-        <w:rPr>
-          <w:lang w:val="pl-PL"/>
-        </w:rPr>
-        <w:t>ID 24) również nie został wybrany ani razu.</w:t>
-      </w:r>
-    </w:p>
-    <w:p>
-      <w:pPr>
-        <w:ind w:left="720"/>
-        <w:rPr>
-          <w:lang w:val="pl-PL"/>
-        </w:rPr>
-      </w:pPr>
-      <w:r>
-        <w:rPr>
-          <w:lang w:val="pl-PL"/>
-        </w:rPr>
-        <w:t>Zdecydowałam się połączyć zbiory podzielone przez udostępniającego, żeby móc sprawdzić czy te wartości (i inne) nie pojawiają się też w zbiorze testowym.</w:t>
-      </w:r>
-    </w:p>
-    <w:p>
-      <w:pPr>
-        <w:ind w:left="720"/>
-        <w:rPr>
-          <w:lang w:val="pl-PL"/>
-        </w:rPr>
-      </w:pPr>
-      <w:r>
-        <w:rPr>
-          <w:lang w:val="pl-PL"/>
-        </w:rPr>
         <w:t>Podane wcześniej ID dwóch bohaterów również nie pojawiły się w drugim zbiorze, więc nie będzie to generowało możliwych problemów.</w:t>
       </w:r>
     </w:p>
@@ -1416,60 +1301,3997 @@
       </w:pPr>
       <w:r>
         <w:rPr>
-          <w:lang w:val="pl-PL"/>
-        </w:rPr>
-        <w:t>Modelowanie danych - przyjęte założenia, krótki opis metod i obranej metodologii budowania modeli</w:t>
-      </w:r>
-    </w:p>
-    <w:p>
-      <w:pPr>
-        <w:pStyle w:val="Akapitzlist"/>
-        <w:rPr>
-          <w:lang w:val="pl-PL"/>
-        </w:rPr>
-      </w:pPr>
-    </w:p>
-    <w:p>
-      <w:pPr>
-        <w:pStyle w:val="Akapitzlist"/>
-        <w:rPr>
-          <w:lang w:val="pl-PL"/>
-        </w:rPr>
-      </w:pPr>
-      <w:r>
-        <w:rPr>
-          <w:lang w:val="pl-PL"/>
-        </w:rPr>
-        <w:t>Wykorzystałam metodę k-najbliższych sąsiadów. Tak naprawdę zagadnienie, które jest tutaj badane jest zależne od wielu czynników, które nie są tutaj zawarte – choćby ilość zagranych przez gracza meczy jako ta postać mogłaby przybliżyć wynik. Nie spodziewam się modelu o wysokiej skuteczności, jednak mam nadzieję, że będzie on wyższy niż 50% (w innym przypadku równie dobrze można by rzucić kością.</w:t>
-      </w:r>
-    </w:p>
-    <w:p>
-      <w:pPr>
-        <w:pStyle w:val="Akapitzlist"/>
-        <w:rPr>
-          <w:lang w:val="pl-PL"/>
-        </w:rPr>
-      </w:pPr>
-    </w:p>
-    <w:p>
-      <w:pPr>
-        <w:pStyle w:val="Akapitzlist"/>
-        <w:rPr>
-          <w:lang w:val="pl-PL"/>
-        </w:rPr>
-      </w:pPr>
-    </w:p>
-    <w:p>
-      <w:pPr>
-        <w:pStyle w:val="Akapitzlist"/>
-        <w:rPr>
           <w:b/>
           <w:bCs/>
           <w:lang w:val="pl-PL"/>
         </w:rPr>
+        <w:t xml:space="preserve">Modelowanie danych </w:t>
+      </w:r>
+    </w:p>
+    <w:p>
+      <w:pPr>
+        <w:pStyle w:val="Akapitzlist"/>
+        <w:rPr>
+          <w:b/>
+          <w:bCs/>
+          <w:lang w:val="pl-PL"/>
+        </w:rPr>
+      </w:pPr>
+    </w:p>
+    <w:p>
+      <w:pPr>
+        <w:pStyle w:val="Akapitzlist"/>
+        <w:rPr>
+          <w:lang w:val="pl-PL"/>
+        </w:rPr>
+      </w:pPr>
+      <w:r>
+        <w:rPr>
+          <w:lang w:val="pl-PL"/>
+        </w:rPr>
+        <w:t>Wykorzystałam metodę k-najbliższych sąsiadów</w:t>
+      </w:r>
+      <w:r>
+        <w:rPr>
+          <w:lang w:val="pl-PL"/>
+        </w:rPr>
+        <w:t xml:space="preserve">, która polega na przewidywaniu wyniku na podstawie znanych rekordów, które są zakwalifikowane jako najbliższe otoczenie badanego rekordu. Odległość, która określa czy rekordy są „najbliższymi sąsiadami”, czy też nie może być liczona na różne sposoby. </w:t>
+      </w:r>
+    </w:p>
+    <w:p>
+      <w:pPr>
+        <w:pStyle w:val="Akapitzlist"/>
+        <w:rPr>
+          <w:lang w:val="pl-PL"/>
+        </w:rPr>
+      </w:pPr>
+    </w:p>
+    <w:p>
+      <w:pPr>
+        <w:pStyle w:val="Akapitzlist"/>
+        <w:rPr>
+          <w:lang w:val="pl-PL"/>
+        </w:rPr>
+      </w:pPr>
+      <w:r>
+        <w:rPr>
+          <w:lang w:val="pl-PL"/>
+        </w:rPr>
+        <w:t>Badałam zależności tylko między wybranymi bohaterami i wynikiem meczu. Kwestie regionu i typu gry wyłączyłam z budowania modelu.</w:t>
+      </w:r>
+      <w:r>
+        <w:rPr>
+          <w:lang w:val="pl-PL"/>
+        </w:rPr>
+        <w:t xml:space="preserve"> </w:t>
+      </w:r>
+      <w:r>
+        <w:rPr>
+          <w:lang w:val="pl-PL"/>
+        </w:rPr>
+        <w:t xml:space="preserve">Podzieliłam dane na zbiór treningowy i testowy </w:t>
+      </w:r>
+      <w:r>
+        <w:rPr>
+          <w:lang w:val="pl-PL"/>
+        </w:rPr>
+        <w:t xml:space="preserve"> </w:t>
+      </w:r>
+      <w:r>
+        <w:rPr>
+          <w:lang w:val="pl-PL"/>
+        </w:rPr>
+        <w:t xml:space="preserve">w </w:t>
+      </w:r>
+      <w:r>
+        <w:rPr>
+          <w:lang w:val="pl-PL"/>
+        </w:rPr>
+        <w:t xml:space="preserve">proporcji </w:t>
+      </w:r>
+      <w:r>
+        <w:rPr>
+          <w:lang w:val="pl-PL"/>
+        </w:rPr>
+        <w:t>8</w:t>
+      </w:r>
+      <w:r>
+        <w:rPr>
+          <w:lang w:val="pl-PL"/>
+        </w:rPr>
+        <w:t>0%-</w:t>
+      </w:r>
+      <w:r>
+        <w:rPr>
+          <w:lang w:val="pl-PL"/>
+        </w:rPr>
+        <w:t>2</w:t>
+      </w:r>
+      <w:r>
+        <w:rPr>
+          <w:lang w:val="pl-PL"/>
+        </w:rPr>
+        <w:t>0%.</w:t>
+      </w:r>
+    </w:p>
+    <w:p>
+      <w:pPr>
+        <w:pStyle w:val="Akapitzlist"/>
+        <w:rPr>
+          <w:lang w:val="pl-PL"/>
+        </w:rPr>
+      </w:pPr>
+      <w:r>
+        <w:rPr>
+          <w:lang w:val="pl-PL"/>
+        </w:rPr>
+        <w:t>Pierwsza próba dla liczby sąsiadów równej 5 wyszło niezadowal</w:t>
+      </w:r>
+      <w:r>
+        <w:rPr>
+          <w:lang w:val="pl-PL"/>
+        </w:rPr>
+        <w:t>aj</w:t>
+      </w:r>
+      <w:r>
+        <w:rPr>
+          <w:lang w:val="pl-PL"/>
+        </w:rPr>
+        <w:t>ąco. Skuteczność wynosi</w:t>
+      </w:r>
+      <w:r>
+        <w:rPr>
+          <w:lang w:val="pl-PL"/>
+        </w:rPr>
+        <w:t>ł</w:t>
+      </w:r>
+      <w:r>
+        <w:rPr>
+          <w:lang w:val="pl-PL"/>
+        </w:rPr>
+        <w:t>a 53%, a macierz pomyłek miała postać:</w:t>
+      </w:r>
+    </w:p>
+    <w:p>
+      <w:pPr>
+        <w:pStyle w:val="Akapitzlist"/>
+        <w:rPr>
+          <w:lang w:val="pl-PL"/>
+        </w:rPr>
+      </w:pPr>
+    </w:p>
+    <w:tbl>
+      <w:tblPr>
+        <w:tblStyle w:val="Tabela-Siatka"/>
+        <w:tblW w:w="0" w:type="auto"/>
+        <w:tblInd w:w="720" w:type="dxa"/>
+        <w:tblLook w:val="04A0" w:firstRow="1" w:lastRow="0" w:firstColumn="1" w:lastColumn="0" w:noHBand="0" w:noVBand="1"/>
+      </w:tblPr>
+      <w:tblGrid>
+        <w:gridCol w:w="1363"/>
+        <w:gridCol w:w="1323"/>
+        <w:gridCol w:w="1323"/>
+        <w:gridCol w:w="1417"/>
+      </w:tblGrid>
+      <w:tr>
+        <w:tc>
+          <w:tcPr>
+            <w:tcW w:w="1260" w:type="dxa"/>
+            <w:tcBorders>
+              <w:bottom w:val="nil"/>
+              <w:right w:val="nil"/>
+            </w:tcBorders>
+          </w:tcPr>
+          <w:p>
+            <w:pPr>
+              <w:pStyle w:val="Akapitzlist"/>
+              <w:ind w:left="0"/>
+              <w:rPr>
+                <w:lang w:val="pl-PL"/>
+              </w:rPr>
+            </w:pPr>
+          </w:p>
+        </w:tc>
+        <w:tc>
+          <w:tcPr>
+            <w:tcW w:w="1260" w:type="dxa"/>
+            <w:tcBorders>
+              <w:left w:val="nil"/>
+              <w:bottom w:val="nil"/>
+              <w:right w:val="nil"/>
+            </w:tcBorders>
+          </w:tcPr>
+          <w:p>
+            <w:pPr>
+              <w:pStyle w:val="Akapitzlist"/>
+              <w:ind w:left="0"/>
+              <w:rPr>
+                <w:lang w:val="pl-PL"/>
+              </w:rPr>
+            </w:pPr>
+          </w:p>
+        </w:tc>
+        <w:tc>
+          <w:tcPr>
+            <w:tcW w:w="1260" w:type="dxa"/>
+            <w:tcBorders>
+              <w:right w:val="nil"/>
+            </w:tcBorders>
+          </w:tcPr>
+          <w:p>
+            <w:pPr>
+              <w:pStyle w:val="Akapitzlist"/>
+              <w:ind w:left="0"/>
+              <w:rPr>
+                <w:lang w:val="pl-PL"/>
+              </w:rPr>
+            </w:pPr>
+          </w:p>
+        </w:tc>
+        <w:tc>
+          <w:tcPr>
+            <w:tcW w:w="1417" w:type="dxa"/>
+            <w:tcBorders>
+              <w:left w:val="nil"/>
+            </w:tcBorders>
+          </w:tcPr>
+          <w:p>
+            <w:pPr>
+              <w:pStyle w:val="Akapitzlist"/>
+              <w:ind w:left="0"/>
+              <w:rPr>
+                <w:lang w:val="pl-PL"/>
+              </w:rPr>
+            </w:pPr>
+            <w:r>
+              <w:rPr>
+                <w:lang w:val="pl-PL"/>
+              </w:rPr>
+              <w:t>Wynik testu</w:t>
+            </w:r>
+          </w:p>
+        </w:tc>
+      </w:tr>
+      <w:tr>
+        <w:tc>
+          <w:tcPr>
+            <w:tcW w:w="1260" w:type="dxa"/>
+            <w:tcBorders>
+              <w:top w:val="nil"/>
+              <w:bottom w:val="single" w:sz="4" w:space="0" w:color="auto"/>
+              <w:right w:val="nil"/>
+            </w:tcBorders>
+          </w:tcPr>
+          <w:p>
+            <w:pPr>
+              <w:pStyle w:val="Akapitzlist"/>
+              <w:ind w:left="0"/>
+              <w:rPr>
+                <w:lang w:val="pl-PL"/>
+              </w:rPr>
+            </w:pPr>
+          </w:p>
+        </w:tc>
+        <w:tc>
+          <w:tcPr>
+            <w:tcW w:w="1260" w:type="dxa"/>
+            <w:tcBorders>
+              <w:top w:val="nil"/>
+              <w:left w:val="nil"/>
+              <w:bottom w:val="single" w:sz="4" w:space="0" w:color="auto"/>
+            </w:tcBorders>
+          </w:tcPr>
+          <w:p>
+            <w:pPr>
+              <w:pStyle w:val="Akapitzlist"/>
+              <w:ind w:left="0"/>
+              <w:rPr>
+                <w:lang w:val="pl-PL"/>
+              </w:rPr>
+            </w:pPr>
+          </w:p>
+        </w:tc>
+        <w:tc>
+          <w:tcPr>
+            <w:tcW w:w="1260" w:type="dxa"/>
+          </w:tcPr>
+          <w:p>
+            <w:pPr>
+              <w:pStyle w:val="Akapitzlist"/>
+              <w:ind w:left="0"/>
+              <w:rPr>
+                <w:lang w:val="pl-PL"/>
+              </w:rPr>
+            </w:pPr>
+            <w:r>
+              <w:rPr>
+                <w:lang w:val="pl-PL"/>
+              </w:rPr>
+              <w:t>Negatywny</w:t>
+            </w:r>
+          </w:p>
+        </w:tc>
+        <w:tc>
+          <w:tcPr>
+            <w:tcW w:w="1417" w:type="dxa"/>
+          </w:tcPr>
+          <w:p>
+            <w:pPr>
+              <w:pStyle w:val="Akapitzlist"/>
+              <w:ind w:left="0"/>
+              <w:rPr>
+                <w:lang w:val="pl-PL"/>
+              </w:rPr>
+            </w:pPr>
+            <w:r>
+              <w:rPr>
+                <w:lang w:val="pl-PL"/>
+              </w:rPr>
+              <w:t>Pozytywny</w:t>
+            </w:r>
+          </w:p>
+        </w:tc>
+      </w:tr>
+      <w:tr>
+        <w:trPr>
+          <w:trHeight w:val="500"/>
+        </w:trPr>
+        <w:tc>
+          <w:tcPr>
+            <w:tcW w:w="1260" w:type="dxa"/>
+            <w:tcBorders>
+              <w:top w:val="single" w:sz="4" w:space="0" w:color="auto"/>
+              <w:bottom w:val="nil"/>
+            </w:tcBorders>
+          </w:tcPr>
+          <w:p>
+            <w:pPr>
+              <w:pStyle w:val="Akapitzlist"/>
+              <w:ind w:left="0"/>
+              <w:rPr>
+                <w:lang w:val="pl-PL"/>
+              </w:rPr>
+            </w:pPr>
+            <w:r>
+              <w:rPr>
+                <w:lang w:val="pl-PL"/>
+              </w:rPr>
+              <w:t>Wynik rzeczywisty</w:t>
+            </w:r>
+          </w:p>
+        </w:tc>
+        <w:tc>
+          <w:tcPr>
+            <w:tcW w:w="1260" w:type="dxa"/>
+            <w:tcBorders>
+              <w:top w:val="single" w:sz="4" w:space="0" w:color="auto"/>
+            </w:tcBorders>
+          </w:tcPr>
+          <w:p>
+            <w:pPr>
+              <w:pStyle w:val="Akapitzlist"/>
+              <w:ind w:left="0"/>
+              <w:rPr>
+                <w:lang w:val="pl-PL"/>
+              </w:rPr>
+            </w:pPr>
+            <w:r>
+              <w:rPr>
+                <w:lang w:val="pl-PL"/>
+              </w:rPr>
+              <w:t>Negatywny</w:t>
+            </w:r>
+          </w:p>
+        </w:tc>
+        <w:tc>
+          <w:tcPr>
+            <w:tcW w:w="1260" w:type="dxa"/>
+          </w:tcPr>
+          <w:p>
+            <w:pPr>
+              <w:pStyle w:val="Akapitzlist"/>
+              <w:ind w:left="0"/>
+              <w:rPr>
+                <w:highlight w:val="green"/>
+                <w:lang w:val="pl-PL"/>
+              </w:rPr>
+            </w:pPr>
+            <w:r>
+              <w:rPr>
+                <w:highlight w:val="green"/>
+                <w:lang w:val="pl-PL"/>
+              </w:rPr>
+              <w:t>4679</w:t>
+            </w:r>
+          </w:p>
+        </w:tc>
+        <w:tc>
+          <w:tcPr>
+            <w:tcW w:w="1417" w:type="dxa"/>
+          </w:tcPr>
+          <w:p>
+            <w:pPr>
+              <w:pStyle w:val="Akapitzlist"/>
+              <w:ind w:left="0"/>
+              <w:rPr>
+                <w:lang w:val="pl-PL"/>
+              </w:rPr>
+            </w:pPr>
+            <w:r>
+              <w:rPr>
+                <w:lang w:val="pl-PL"/>
+              </w:rPr>
+              <w:t>5034</w:t>
+            </w:r>
+          </w:p>
+        </w:tc>
+      </w:tr>
+      <w:tr>
+        <w:tc>
+          <w:tcPr>
+            <w:tcW w:w="1260" w:type="dxa"/>
+            <w:tcBorders>
+              <w:top w:val="nil"/>
+            </w:tcBorders>
+          </w:tcPr>
+          <w:p>
+            <w:pPr>
+              <w:pStyle w:val="Akapitzlist"/>
+              <w:ind w:left="0"/>
+              <w:rPr>
+                <w:lang w:val="pl-PL"/>
+              </w:rPr>
+            </w:pPr>
+          </w:p>
+        </w:tc>
+        <w:tc>
+          <w:tcPr>
+            <w:tcW w:w="1260" w:type="dxa"/>
+          </w:tcPr>
+          <w:p>
+            <w:pPr>
+              <w:pStyle w:val="Akapitzlist"/>
+              <w:ind w:left="0"/>
+              <w:rPr>
+                <w:lang w:val="pl-PL"/>
+              </w:rPr>
+            </w:pPr>
+            <w:r>
+              <w:rPr>
+                <w:lang w:val="pl-PL"/>
+              </w:rPr>
+              <w:t>Pozytywny</w:t>
+            </w:r>
+          </w:p>
+        </w:tc>
+        <w:tc>
+          <w:tcPr>
+            <w:tcW w:w="1260" w:type="dxa"/>
+          </w:tcPr>
+          <w:p>
+            <w:pPr>
+              <w:pStyle w:val="Akapitzlist"/>
+              <w:ind w:left="0"/>
+              <w:rPr>
+                <w:lang w:val="pl-PL"/>
+              </w:rPr>
+            </w:pPr>
+            <w:r>
+              <w:rPr>
+                <w:lang w:val="pl-PL"/>
+              </w:rPr>
+              <w:t>4662</w:t>
+            </w:r>
+          </w:p>
+        </w:tc>
+        <w:tc>
+          <w:tcPr>
+            <w:tcW w:w="1417" w:type="dxa"/>
+          </w:tcPr>
+          <w:p>
+            <w:pPr>
+              <w:pStyle w:val="Akapitzlist"/>
+              <w:ind w:left="0"/>
+              <w:rPr>
+                <w:lang w:val="pl-PL"/>
+              </w:rPr>
+            </w:pPr>
+            <w:r>
+              <w:rPr>
+                <w:highlight w:val="green"/>
+                <w:lang w:val="pl-PL"/>
+              </w:rPr>
+              <w:t>6214</w:t>
+            </w:r>
+          </w:p>
+        </w:tc>
+      </w:tr>
+    </w:tbl>
+    <w:p>
+      <w:pPr>
+        <w:pStyle w:val="Akapitzlist"/>
+        <w:rPr>
+          <w:lang w:val="pl-PL"/>
+        </w:rPr>
+      </w:pPr>
+    </w:p>
+    <w:p>
+      <w:pPr>
+        <w:rPr>
+          <w:lang w:val="pl-PL"/>
+        </w:rPr>
+      </w:pPr>
+      <w:r>
+        <w:rPr>
+          <w:lang w:val="pl-PL"/>
+        </w:rPr>
+        <w:tab/>
+        <w:t>Próbowałam więc dalej zmieniając parametry</w:t>
+      </w:r>
+      <w:r>
+        <w:rPr>
+          <w:lang w:val="pl-PL"/>
+        </w:rPr>
+        <w:t>.</w:t>
+      </w:r>
+    </w:p>
+    <w:p>
+      <w:pPr>
+        <w:ind w:left="720"/>
+        <w:rPr>
+          <w:rFonts w:asciiTheme="minorHAnsi" w:hAnsiTheme="minorHAnsi" w:cstheme="minorBidi"/>
+          <w:sz w:val="22"/>
+          <w:szCs w:val="22"/>
+          <w:lang w:val="pl-PL"/>
+        </w:rPr>
+      </w:pPr>
+      <w:r>
+        <w:rPr>
+          <w:lang w:val="pl-PL"/>
+        </w:rPr>
+        <w:t>W następnej próbie użyłam 32 najbliższych sąsiadów. Wynik się polepszył do 55% skuteczności</w:t>
+      </w:r>
+    </w:p>
+    <w:tbl>
+      <w:tblPr>
+        <w:tblStyle w:val="Tabela-Siatka"/>
+        <w:tblW w:w="0" w:type="auto"/>
+        <w:tblInd w:w="720" w:type="dxa"/>
+        <w:tblLook w:val="04A0" w:firstRow="1" w:lastRow="0" w:firstColumn="1" w:lastColumn="0" w:noHBand="0" w:noVBand="1"/>
+      </w:tblPr>
+      <w:tblGrid>
+        <w:gridCol w:w="1363"/>
+        <w:gridCol w:w="1323"/>
+        <w:gridCol w:w="1323"/>
+        <w:gridCol w:w="1417"/>
+      </w:tblGrid>
+      <w:tr>
+        <w:tc>
+          <w:tcPr>
+            <w:tcW w:w="1260" w:type="dxa"/>
+            <w:tcBorders>
+              <w:bottom w:val="nil"/>
+              <w:right w:val="nil"/>
+            </w:tcBorders>
+          </w:tcPr>
+          <w:p>
+            <w:pPr>
+              <w:pStyle w:val="Akapitzlist"/>
+              <w:ind w:left="0"/>
+              <w:rPr>
+                <w:lang w:val="pl-PL"/>
+              </w:rPr>
+            </w:pPr>
+          </w:p>
+        </w:tc>
+        <w:tc>
+          <w:tcPr>
+            <w:tcW w:w="1260" w:type="dxa"/>
+            <w:tcBorders>
+              <w:left w:val="nil"/>
+              <w:bottom w:val="nil"/>
+              <w:right w:val="nil"/>
+            </w:tcBorders>
+          </w:tcPr>
+          <w:p>
+            <w:pPr>
+              <w:pStyle w:val="Akapitzlist"/>
+              <w:ind w:left="0"/>
+              <w:rPr>
+                <w:lang w:val="pl-PL"/>
+              </w:rPr>
+            </w:pPr>
+          </w:p>
+        </w:tc>
+        <w:tc>
+          <w:tcPr>
+            <w:tcW w:w="1260" w:type="dxa"/>
+            <w:tcBorders>
+              <w:right w:val="nil"/>
+            </w:tcBorders>
+          </w:tcPr>
+          <w:p>
+            <w:pPr>
+              <w:pStyle w:val="Akapitzlist"/>
+              <w:ind w:left="0"/>
+              <w:rPr>
+                <w:lang w:val="pl-PL"/>
+              </w:rPr>
+            </w:pPr>
+          </w:p>
+        </w:tc>
+        <w:tc>
+          <w:tcPr>
+            <w:tcW w:w="1417" w:type="dxa"/>
+            <w:tcBorders>
+              <w:left w:val="nil"/>
+            </w:tcBorders>
+          </w:tcPr>
+          <w:p>
+            <w:pPr>
+              <w:pStyle w:val="Akapitzlist"/>
+              <w:ind w:left="0"/>
+              <w:rPr>
+                <w:lang w:val="pl-PL"/>
+              </w:rPr>
+            </w:pPr>
+            <w:r>
+              <w:rPr>
+                <w:lang w:val="pl-PL"/>
+              </w:rPr>
+              <w:t>Wynik testu</w:t>
+            </w:r>
+          </w:p>
+        </w:tc>
+      </w:tr>
+      <w:tr>
+        <w:tc>
+          <w:tcPr>
+            <w:tcW w:w="1260" w:type="dxa"/>
+            <w:tcBorders>
+              <w:top w:val="nil"/>
+              <w:bottom w:val="single" w:sz="4" w:space="0" w:color="auto"/>
+              <w:right w:val="nil"/>
+            </w:tcBorders>
+          </w:tcPr>
+          <w:p>
+            <w:pPr>
+              <w:pStyle w:val="Akapitzlist"/>
+              <w:ind w:left="0"/>
+              <w:rPr>
+                <w:lang w:val="pl-PL"/>
+              </w:rPr>
+            </w:pPr>
+          </w:p>
+        </w:tc>
+        <w:tc>
+          <w:tcPr>
+            <w:tcW w:w="1260" w:type="dxa"/>
+            <w:tcBorders>
+              <w:top w:val="nil"/>
+              <w:left w:val="nil"/>
+            </w:tcBorders>
+          </w:tcPr>
+          <w:p>
+            <w:pPr>
+              <w:pStyle w:val="Akapitzlist"/>
+              <w:ind w:left="0"/>
+              <w:rPr>
+                <w:lang w:val="pl-PL"/>
+              </w:rPr>
+            </w:pPr>
+          </w:p>
+        </w:tc>
+        <w:tc>
+          <w:tcPr>
+            <w:tcW w:w="1260" w:type="dxa"/>
+          </w:tcPr>
+          <w:p>
+            <w:pPr>
+              <w:pStyle w:val="Akapitzlist"/>
+              <w:ind w:left="0"/>
+              <w:rPr>
+                <w:lang w:val="pl-PL"/>
+              </w:rPr>
+            </w:pPr>
+            <w:r>
+              <w:rPr>
+                <w:lang w:val="pl-PL"/>
+              </w:rPr>
+              <w:t>Negatywny</w:t>
+            </w:r>
+          </w:p>
+        </w:tc>
+        <w:tc>
+          <w:tcPr>
+            <w:tcW w:w="1417" w:type="dxa"/>
+          </w:tcPr>
+          <w:p>
+            <w:pPr>
+              <w:pStyle w:val="Akapitzlist"/>
+              <w:ind w:left="0"/>
+              <w:rPr>
+                <w:lang w:val="pl-PL"/>
+              </w:rPr>
+            </w:pPr>
+            <w:r>
+              <w:rPr>
+                <w:lang w:val="pl-PL"/>
+              </w:rPr>
+              <w:t>Pozytywny</w:t>
+            </w:r>
+          </w:p>
+        </w:tc>
+      </w:tr>
+      <w:tr>
+        <w:trPr>
+          <w:trHeight w:val="500"/>
+        </w:trPr>
+        <w:tc>
+          <w:tcPr>
+            <w:tcW w:w="1260" w:type="dxa"/>
+            <w:tcBorders>
+              <w:top w:val="single" w:sz="4" w:space="0" w:color="auto"/>
+              <w:bottom w:val="nil"/>
+            </w:tcBorders>
+          </w:tcPr>
+          <w:p>
+            <w:pPr>
+              <w:pStyle w:val="Akapitzlist"/>
+              <w:ind w:left="0"/>
+              <w:rPr>
+                <w:lang w:val="pl-PL"/>
+              </w:rPr>
+            </w:pPr>
+            <w:r>
+              <w:rPr>
+                <w:lang w:val="pl-PL"/>
+              </w:rPr>
+              <w:t>Wynik rzeczywisty</w:t>
+            </w:r>
+          </w:p>
+        </w:tc>
+        <w:tc>
+          <w:tcPr>
+            <w:tcW w:w="1260" w:type="dxa"/>
+          </w:tcPr>
+          <w:p>
+            <w:pPr>
+              <w:pStyle w:val="Akapitzlist"/>
+              <w:ind w:left="0"/>
+              <w:rPr>
+                <w:lang w:val="pl-PL"/>
+              </w:rPr>
+            </w:pPr>
+            <w:r>
+              <w:rPr>
+                <w:lang w:val="pl-PL"/>
+              </w:rPr>
+              <w:t>Negatywny</w:t>
+            </w:r>
+          </w:p>
+        </w:tc>
+        <w:tc>
+          <w:tcPr>
+            <w:tcW w:w="1260" w:type="dxa"/>
+          </w:tcPr>
+          <w:p>
+            <w:pPr>
+              <w:pStyle w:val="Akapitzlist"/>
+              <w:ind w:left="0"/>
+              <w:rPr>
+                <w:highlight w:val="green"/>
+                <w:lang w:val="pl-PL"/>
+              </w:rPr>
+            </w:pPr>
+            <w:r>
+              <w:rPr>
+                <w:highlight w:val="green"/>
+                <w:lang w:val="pl-PL"/>
+              </w:rPr>
+              <w:t>4</w:t>
+            </w:r>
+            <w:r>
+              <w:rPr>
+                <w:highlight w:val="green"/>
+                <w:lang w:val="pl-PL"/>
+              </w:rPr>
+              <w:t>867</w:t>
+            </w:r>
+          </w:p>
+        </w:tc>
+        <w:tc>
+          <w:tcPr>
+            <w:tcW w:w="1417" w:type="dxa"/>
+          </w:tcPr>
+          <w:p>
+            <w:pPr>
+              <w:pStyle w:val="Akapitzlist"/>
+              <w:ind w:left="0"/>
+              <w:rPr>
+                <w:lang w:val="pl-PL"/>
+              </w:rPr>
+            </w:pPr>
+            <w:r>
+              <w:rPr>
+                <w:lang w:val="pl-PL"/>
+              </w:rPr>
+              <w:t>4846</w:t>
+            </w:r>
+          </w:p>
+        </w:tc>
+      </w:tr>
+      <w:tr>
+        <w:tc>
+          <w:tcPr>
+            <w:tcW w:w="1260" w:type="dxa"/>
+            <w:tcBorders>
+              <w:top w:val="nil"/>
+            </w:tcBorders>
+          </w:tcPr>
+          <w:p>
+            <w:pPr>
+              <w:pStyle w:val="Akapitzlist"/>
+              <w:ind w:left="0"/>
+              <w:rPr>
+                <w:lang w:val="pl-PL"/>
+              </w:rPr>
+            </w:pPr>
+          </w:p>
+        </w:tc>
+        <w:tc>
+          <w:tcPr>
+            <w:tcW w:w="1260" w:type="dxa"/>
+          </w:tcPr>
+          <w:p>
+            <w:pPr>
+              <w:pStyle w:val="Akapitzlist"/>
+              <w:ind w:left="0"/>
+              <w:rPr>
+                <w:lang w:val="pl-PL"/>
+              </w:rPr>
+            </w:pPr>
+            <w:r>
+              <w:rPr>
+                <w:lang w:val="pl-PL"/>
+              </w:rPr>
+              <w:t>Pozytywny</w:t>
+            </w:r>
+          </w:p>
+        </w:tc>
+        <w:tc>
+          <w:tcPr>
+            <w:tcW w:w="1260" w:type="dxa"/>
+          </w:tcPr>
+          <w:p>
+            <w:pPr>
+              <w:pStyle w:val="Akapitzlist"/>
+              <w:ind w:left="0"/>
+              <w:rPr>
+                <w:lang w:val="pl-PL"/>
+              </w:rPr>
+            </w:pPr>
+            <w:r>
+              <w:rPr>
+                <w:lang w:val="pl-PL"/>
+              </w:rPr>
+              <w:t>4</w:t>
+            </w:r>
+            <w:r>
+              <w:rPr>
+                <w:lang w:val="pl-PL"/>
+              </w:rPr>
+              <w:t>444</w:t>
+            </w:r>
+          </w:p>
+        </w:tc>
+        <w:tc>
+          <w:tcPr>
+            <w:tcW w:w="1417" w:type="dxa"/>
+          </w:tcPr>
+          <w:p>
+            <w:pPr>
+              <w:pStyle w:val="Akapitzlist"/>
+              <w:ind w:left="0"/>
+              <w:rPr>
+                <w:lang w:val="pl-PL"/>
+              </w:rPr>
+            </w:pPr>
+            <w:r>
+              <w:rPr>
+                <w:highlight w:val="green"/>
+                <w:lang w:val="pl-PL"/>
+              </w:rPr>
+              <w:t>6</w:t>
+            </w:r>
+            <w:r>
+              <w:rPr>
+                <w:highlight w:val="green"/>
+                <w:lang w:val="pl-PL"/>
+              </w:rPr>
+              <w:t>432</w:t>
+            </w:r>
+          </w:p>
+        </w:tc>
+      </w:tr>
+    </w:tbl>
+    <w:p>
+      <w:pPr>
+        <w:rPr>
+          <w:lang w:val="pl-PL"/>
+        </w:rPr>
+      </w:pPr>
+    </w:p>
+    <w:p>
+      <w:pPr>
+        <w:pStyle w:val="Akapitzlist"/>
+        <w:rPr>
+          <w:lang w:val="pl-PL"/>
+        </w:rPr>
+      </w:pPr>
+      <w:r>
+        <w:rPr>
+          <w:lang w:val="pl-PL"/>
+        </w:rPr>
+        <w:t>Dla 64 najbliższych sąsiadów udało się uzyskać skuteczność 56%</w:t>
+      </w:r>
+    </w:p>
+    <w:p>
+      <w:pPr>
+        <w:pStyle w:val="Akapitzlist"/>
+        <w:rPr>
+          <w:lang w:val="pl-PL"/>
+        </w:rPr>
+      </w:pPr>
+    </w:p>
+    <w:tbl>
+      <w:tblPr>
+        <w:tblStyle w:val="Tabela-Siatka"/>
+        <w:tblW w:w="0" w:type="auto"/>
+        <w:tblInd w:w="720" w:type="dxa"/>
+        <w:tblLook w:val="04A0" w:firstRow="1" w:lastRow="0" w:firstColumn="1" w:lastColumn="0" w:noHBand="0" w:noVBand="1"/>
+      </w:tblPr>
+      <w:tblGrid>
+        <w:gridCol w:w="1363"/>
+        <w:gridCol w:w="1323"/>
+        <w:gridCol w:w="1323"/>
+        <w:gridCol w:w="1417"/>
+      </w:tblGrid>
+      <w:tr>
+        <w:tc>
+          <w:tcPr>
+            <w:tcW w:w="1260" w:type="dxa"/>
+            <w:tcBorders>
+              <w:bottom w:val="nil"/>
+              <w:right w:val="nil"/>
+            </w:tcBorders>
+          </w:tcPr>
+          <w:p>
+            <w:pPr>
+              <w:pStyle w:val="Akapitzlist"/>
+              <w:ind w:left="0"/>
+              <w:rPr>
+                <w:lang w:val="pl-PL"/>
+              </w:rPr>
+            </w:pPr>
+          </w:p>
+        </w:tc>
+        <w:tc>
+          <w:tcPr>
+            <w:tcW w:w="1260" w:type="dxa"/>
+            <w:tcBorders>
+              <w:left w:val="nil"/>
+              <w:bottom w:val="nil"/>
+              <w:right w:val="nil"/>
+            </w:tcBorders>
+          </w:tcPr>
+          <w:p>
+            <w:pPr>
+              <w:pStyle w:val="Akapitzlist"/>
+              <w:ind w:left="0"/>
+              <w:rPr>
+                <w:lang w:val="pl-PL"/>
+              </w:rPr>
+            </w:pPr>
+          </w:p>
+        </w:tc>
+        <w:tc>
+          <w:tcPr>
+            <w:tcW w:w="1260" w:type="dxa"/>
+            <w:tcBorders>
+              <w:right w:val="nil"/>
+            </w:tcBorders>
+          </w:tcPr>
+          <w:p>
+            <w:pPr>
+              <w:pStyle w:val="Akapitzlist"/>
+              <w:ind w:left="0"/>
+              <w:rPr>
+                <w:lang w:val="pl-PL"/>
+              </w:rPr>
+            </w:pPr>
+          </w:p>
+        </w:tc>
+        <w:tc>
+          <w:tcPr>
+            <w:tcW w:w="1417" w:type="dxa"/>
+            <w:tcBorders>
+              <w:left w:val="nil"/>
+            </w:tcBorders>
+          </w:tcPr>
+          <w:p>
+            <w:pPr>
+              <w:pStyle w:val="Akapitzlist"/>
+              <w:ind w:left="0"/>
+              <w:rPr>
+                <w:lang w:val="pl-PL"/>
+              </w:rPr>
+            </w:pPr>
+            <w:r>
+              <w:rPr>
+                <w:lang w:val="pl-PL"/>
+              </w:rPr>
+              <w:t>Wynik testu</w:t>
+            </w:r>
+          </w:p>
+        </w:tc>
+      </w:tr>
+      <w:tr>
+        <w:tc>
+          <w:tcPr>
+            <w:tcW w:w="1260" w:type="dxa"/>
+            <w:tcBorders>
+              <w:top w:val="nil"/>
+              <w:bottom w:val="single" w:sz="4" w:space="0" w:color="auto"/>
+              <w:right w:val="nil"/>
+            </w:tcBorders>
+          </w:tcPr>
+          <w:p>
+            <w:pPr>
+              <w:pStyle w:val="Akapitzlist"/>
+              <w:ind w:left="0"/>
+              <w:rPr>
+                <w:lang w:val="pl-PL"/>
+              </w:rPr>
+            </w:pPr>
+          </w:p>
+        </w:tc>
+        <w:tc>
+          <w:tcPr>
+            <w:tcW w:w="1260" w:type="dxa"/>
+            <w:tcBorders>
+              <w:top w:val="nil"/>
+              <w:left w:val="nil"/>
+            </w:tcBorders>
+          </w:tcPr>
+          <w:p>
+            <w:pPr>
+              <w:pStyle w:val="Akapitzlist"/>
+              <w:ind w:left="0"/>
+              <w:rPr>
+                <w:lang w:val="pl-PL"/>
+              </w:rPr>
+            </w:pPr>
+          </w:p>
+        </w:tc>
+        <w:tc>
+          <w:tcPr>
+            <w:tcW w:w="1260" w:type="dxa"/>
+          </w:tcPr>
+          <w:p>
+            <w:pPr>
+              <w:pStyle w:val="Akapitzlist"/>
+              <w:ind w:left="0"/>
+              <w:rPr>
+                <w:lang w:val="pl-PL"/>
+              </w:rPr>
+            </w:pPr>
+            <w:r>
+              <w:rPr>
+                <w:lang w:val="pl-PL"/>
+              </w:rPr>
+              <w:t>Negatywny</w:t>
+            </w:r>
+          </w:p>
+        </w:tc>
+        <w:tc>
+          <w:tcPr>
+            <w:tcW w:w="1417" w:type="dxa"/>
+          </w:tcPr>
+          <w:p>
+            <w:pPr>
+              <w:pStyle w:val="Akapitzlist"/>
+              <w:ind w:left="0"/>
+              <w:rPr>
+                <w:lang w:val="pl-PL"/>
+              </w:rPr>
+            </w:pPr>
+            <w:r>
+              <w:rPr>
+                <w:lang w:val="pl-PL"/>
+              </w:rPr>
+              <w:t>Pozytywny</w:t>
+            </w:r>
+          </w:p>
+        </w:tc>
+      </w:tr>
+      <w:tr>
+        <w:trPr>
+          <w:trHeight w:val="500"/>
+        </w:trPr>
+        <w:tc>
+          <w:tcPr>
+            <w:tcW w:w="1260" w:type="dxa"/>
+            <w:tcBorders>
+              <w:top w:val="single" w:sz="4" w:space="0" w:color="auto"/>
+              <w:bottom w:val="nil"/>
+            </w:tcBorders>
+          </w:tcPr>
+          <w:p>
+            <w:pPr>
+              <w:pStyle w:val="Akapitzlist"/>
+              <w:ind w:left="0"/>
+              <w:rPr>
+                <w:lang w:val="pl-PL"/>
+              </w:rPr>
+            </w:pPr>
+            <w:r>
+              <w:rPr>
+                <w:lang w:val="pl-PL"/>
+              </w:rPr>
+              <w:t>Wynik rzeczywisty</w:t>
+            </w:r>
+          </w:p>
+        </w:tc>
+        <w:tc>
+          <w:tcPr>
+            <w:tcW w:w="1260" w:type="dxa"/>
+          </w:tcPr>
+          <w:p>
+            <w:pPr>
+              <w:pStyle w:val="Akapitzlist"/>
+              <w:ind w:left="0"/>
+              <w:rPr>
+                <w:lang w:val="pl-PL"/>
+              </w:rPr>
+            </w:pPr>
+            <w:r>
+              <w:rPr>
+                <w:lang w:val="pl-PL"/>
+              </w:rPr>
+              <w:t>Negatywny</w:t>
+            </w:r>
+          </w:p>
+        </w:tc>
+        <w:tc>
+          <w:tcPr>
+            <w:tcW w:w="1260" w:type="dxa"/>
+          </w:tcPr>
+          <w:p>
+            <w:pPr>
+              <w:pStyle w:val="Akapitzlist"/>
+              <w:ind w:left="0"/>
+              <w:rPr>
+                <w:highlight w:val="green"/>
+                <w:lang w:val="pl-PL"/>
+              </w:rPr>
+            </w:pPr>
+            <w:r>
+              <w:rPr>
+                <w:highlight w:val="green"/>
+                <w:lang w:val="pl-PL"/>
+              </w:rPr>
+              <w:t>4</w:t>
+            </w:r>
+            <w:r>
+              <w:rPr>
+                <w:highlight w:val="green"/>
+                <w:lang w:val="pl-PL"/>
+              </w:rPr>
+              <w:t>438</w:t>
+            </w:r>
+          </w:p>
+        </w:tc>
+        <w:tc>
+          <w:tcPr>
+            <w:tcW w:w="1417" w:type="dxa"/>
+          </w:tcPr>
+          <w:p>
+            <w:pPr>
+              <w:pStyle w:val="Akapitzlist"/>
+              <w:ind w:left="0"/>
+              <w:rPr>
+                <w:lang w:val="pl-PL"/>
+              </w:rPr>
+            </w:pPr>
+            <w:r>
+              <w:rPr>
+                <w:lang w:val="pl-PL"/>
+              </w:rPr>
+              <w:t>5275</w:t>
+            </w:r>
+          </w:p>
+        </w:tc>
+      </w:tr>
+      <w:tr>
+        <w:tc>
+          <w:tcPr>
+            <w:tcW w:w="1260" w:type="dxa"/>
+            <w:tcBorders>
+              <w:top w:val="nil"/>
+            </w:tcBorders>
+          </w:tcPr>
+          <w:p>
+            <w:pPr>
+              <w:pStyle w:val="Akapitzlist"/>
+              <w:ind w:left="0"/>
+              <w:rPr>
+                <w:lang w:val="pl-PL"/>
+              </w:rPr>
+            </w:pPr>
+          </w:p>
+        </w:tc>
+        <w:tc>
+          <w:tcPr>
+            <w:tcW w:w="1260" w:type="dxa"/>
+          </w:tcPr>
+          <w:p>
+            <w:pPr>
+              <w:pStyle w:val="Akapitzlist"/>
+              <w:ind w:left="0"/>
+              <w:rPr>
+                <w:lang w:val="pl-PL"/>
+              </w:rPr>
+            </w:pPr>
+            <w:r>
+              <w:rPr>
+                <w:lang w:val="pl-PL"/>
+              </w:rPr>
+              <w:t>Pozytywny</w:t>
+            </w:r>
+          </w:p>
+        </w:tc>
+        <w:tc>
+          <w:tcPr>
+            <w:tcW w:w="1260" w:type="dxa"/>
+          </w:tcPr>
+          <w:p>
+            <w:pPr>
+              <w:pStyle w:val="Akapitzlist"/>
+              <w:ind w:left="0"/>
+              <w:rPr>
+                <w:lang w:val="pl-PL"/>
+              </w:rPr>
+            </w:pPr>
+            <w:r>
+              <w:rPr>
+                <w:lang w:val="pl-PL"/>
+              </w:rPr>
+              <w:t>3826</w:t>
+            </w:r>
+          </w:p>
+        </w:tc>
+        <w:tc>
+          <w:tcPr>
+            <w:tcW w:w="1417" w:type="dxa"/>
+          </w:tcPr>
+          <w:p>
+            <w:pPr>
+              <w:pStyle w:val="Akapitzlist"/>
+              <w:ind w:left="0"/>
+              <w:rPr>
+                <w:lang w:val="pl-PL"/>
+              </w:rPr>
+            </w:pPr>
+            <w:r>
+              <w:rPr>
+                <w:highlight w:val="green"/>
+                <w:lang w:val="pl-PL"/>
+              </w:rPr>
+              <w:t>7050</w:t>
+            </w:r>
+          </w:p>
+        </w:tc>
+      </w:tr>
+    </w:tbl>
+    <w:p>
+      <w:pPr>
+        <w:pStyle w:val="Akapitzlist"/>
+        <w:rPr>
+          <w:lang w:val="pl-PL"/>
+        </w:rPr>
+      </w:pPr>
+    </w:p>
+    <w:p>
+      <w:pPr>
+        <w:pStyle w:val="Akapitzlist"/>
+        <w:rPr>
+          <w:lang w:val="pl-PL"/>
+        </w:rPr>
+      </w:pPr>
+    </w:p>
+    <w:p>
+      <w:pPr>
+        <w:pStyle w:val="Akapitzlist"/>
+        <w:rPr>
+          <w:lang w:val="pl-PL"/>
+        </w:rPr>
+      </w:pPr>
+      <w:r>
+        <w:rPr>
+          <w:lang w:val="pl-PL"/>
+        </w:rPr>
+        <w:t>Na tym etapie odczułam potrzebę odtwarzania dźwięku po wykonaniu się bloku, gdyż jedna instrukcja potrafiła już trwać po kilka minut.</w:t>
+      </w:r>
+    </w:p>
+    <w:p>
+      <w:pPr>
+        <w:pStyle w:val="Akapitzlist"/>
+        <w:rPr>
+          <w:lang w:val="pl-PL"/>
+        </w:rPr>
+      </w:pPr>
+    </w:p>
+    <w:p>
+      <w:pPr>
+        <w:pStyle w:val="Akapitzlist"/>
+        <w:rPr>
+          <w:lang w:val="pl-PL"/>
+        </w:rPr>
+      </w:pPr>
+      <w:r>
+        <w:rPr>
+          <w:lang w:val="pl-PL"/>
+        </w:rPr>
+        <w:t>Dla 100 najbliższych sąsiadów wynik wyniósł 56,5 %,</w:t>
+      </w:r>
+      <w:r>
+        <w:rPr>
+          <w:lang w:val="pl-PL"/>
+        </w:rPr>
+        <w:t xml:space="preserve"> a macierz pomyłek przezntowała się w ten sposób:</w:t>
+      </w:r>
+    </w:p>
+    <w:tbl>
+      <w:tblPr>
+        <w:tblStyle w:val="Tabela-Siatka"/>
+        <w:tblW w:w="0" w:type="auto"/>
+        <w:tblInd w:w="720" w:type="dxa"/>
+        <w:tblLook w:val="04A0" w:firstRow="1" w:lastRow="0" w:firstColumn="1" w:lastColumn="0" w:noHBand="0" w:noVBand="1"/>
+      </w:tblPr>
+      <w:tblGrid>
+        <w:gridCol w:w="1363"/>
+        <w:gridCol w:w="1323"/>
+        <w:gridCol w:w="1323"/>
+        <w:gridCol w:w="1417"/>
+      </w:tblGrid>
+      <w:tr>
+        <w:tc>
+          <w:tcPr>
+            <w:tcW w:w="1260" w:type="dxa"/>
+            <w:tcBorders>
+              <w:bottom w:val="nil"/>
+              <w:right w:val="nil"/>
+            </w:tcBorders>
+          </w:tcPr>
+          <w:p>
+            <w:pPr>
+              <w:pStyle w:val="Akapitzlist"/>
+              <w:ind w:left="0"/>
+              <w:rPr>
+                <w:lang w:val="pl-PL"/>
+              </w:rPr>
+            </w:pPr>
+          </w:p>
+        </w:tc>
+        <w:tc>
+          <w:tcPr>
+            <w:tcW w:w="1260" w:type="dxa"/>
+            <w:tcBorders>
+              <w:left w:val="nil"/>
+              <w:bottom w:val="nil"/>
+              <w:right w:val="nil"/>
+            </w:tcBorders>
+          </w:tcPr>
+          <w:p>
+            <w:pPr>
+              <w:pStyle w:val="Akapitzlist"/>
+              <w:ind w:left="0"/>
+              <w:rPr>
+                <w:lang w:val="pl-PL"/>
+              </w:rPr>
+            </w:pPr>
+          </w:p>
+        </w:tc>
+        <w:tc>
+          <w:tcPr>
+            <w:tcW w:w="1260" w:type="dxa"/>
+            <w:tcBorders>
+              <w:right w:val="nil"/>
+            </w:tcBorders>
+          </w:tcPr>
+          <w:p>
+            <w:pPr>
+              <w:pStyle w:val="Akapitzlist"/>
+              <w:ind w:left="0"/>
+              <w:rPr>
+                <w:lang w:val="pl-PL"/>
+              </w:rPr>
+            </w:pPr>
+          </w:p>
+        </w:tc>
+        <w:tc>
+          <w:tcPr>
+            <w:tcW w:w="1417" w:type="dxa"/>
+            <w:tcBorders>
+              <w:left w:val="nil"/>
+            </w:tcBorders>
+          </w:tcPr>
+          <w:p>
+            <w:pPr>
+              <w:pStyle w:val="Akapitzlist"/>
+              <w:ind w:left="0"/>
+              <w:rPr>
+                <w:lang w:val="pl-PL"/>
+              </w:rPr>
+            </w:pPr>
+            <w:r>
+              <w:rPr>
+                <w:lang w:val="pl-PL"/>
+              </w:rPr>
+              <w:t>Wynik testu</w:t>
+            </w:r>
+          </w:p>
+        </w:tc>
+      </w:tr>
+      <w:tr>
+        <w:tc>
+          <w:tcPr>
+            <w:tcW w:w="1260" w:type="dxa"/>
+            <w:tcBorders>
+              <w:top w:val="nil"/>
+              <w:bottom w:val="single" w:sz="4" w:space="0" w:color="auto"/>
+              <w:right w:val="nil"/>
+            </w:tcBorders>
+          </w:tcPr>
+          <w:p>
+            <w:pPr>
+              <w:pStyle w:val="Akapitzlist"/>
+              <w:ind w:left="0"/>
+              <w:rPr>
+                <w:lang w:val="pl-PL"/>
+              </w:rPr>
+            </w:pPr>
+          </w:p>
+        </w:tc>
+        <w:tc>
+          <w:tcPr>
+            <w:tcW w:w="1260" w:type="dxa"/>
+            <w:tcBorders>
+              <w:top w:val="nil"/>
+              <w:left w:val="nil"/>
+            </w:tcBorders>
+          </w:tcPr>
+          <w:p>
+            <w:pPr>
+              <w:pStyle w:val="Akapitzlist"/>
+              <w:ind w:left="0"/>
+              <w:rPr>
+                <w:lang w:val="pl-PL"/>
+              </w:rPr>
+            </w:pPr>
+          </w:p>
+        </w:tc>
+        <w:tc>
+          <w:tcPr>
+            <w:tcW w:w="1260" w:type="dxa"/>
+          </w:tcPr>
+          <w:p>
+            <w:pPr>
+              <w:pStyle w:val="Akapitzlist"/>
+              <w:ind w:left="0"/>
+              <w:rPr>
+                <w:lang w:val="pl-PL"/>
+              </w:rPr>
+            </w:pPr>
+            <w:r>
+              <w:rPr>
+                <w:lang w:val="pl-PL"/>
+              </w:rPr>
+              <w:t>Negatywny</w:t>
+            </w:r>
+          </w:p>
+        </w:tc>
+        <w:tc>
+          <w:tcPr>
+            <w:tcW w:w="1417" w:type="dxa"/>
+          </w:tcPr>
+          <w:p>
+            <w:pPr>
+              <w:pStyle w:val="Akapitzlist"/>
+              <w:ind w:left="0"/>
+              <w:rPr>
+                <w:lang w:val="pl-PL"/>
+              </w:rPr>
+            </w:pPr>
+            <w:r>
+              <w:rPr>
+                <w:lang w:val="pl-PL"/>
+              </w:rPr>
+              <w:t>Pozytywny</w:t>
+            </w:r>
+          </w:p>
+        </w:tc>
+      </w:tr>
+      <w:tr>
+        <w:trPr>
+          <w:trHeight w:val="500"/>
+        </w:trPr>
+        <w:tc>
+          <w:tcPr>
+            <w:tcW w:w="1260" w:type="dxa"/>
+            <w:tcBorders>
+              <w:top w:val="single" w:sz="4" w:space="0" w:color="auto"/>
+              <w:bottom w:val="nil"/>
+            </w:tcBorders>
+          </w:tcPr>
+          <w:p>
+            <w:pPr>
+              <w:pStyle w:val="Akapitzlist"/>
+              <w:ind w:left="0"/>
+              <w:rPr>
+                <w:lang w:val="pl-PL"/>
+              </w:rPr>
+            </w:pPr>
+            <w:r>
+              <w:rPr>
+                <w:lang w:val="pl-PL"/>
+              </w:rPr>
+              <w:lastRenderedPageBreak/>
+              <w:t>Wynik rzeczywisty</w:t>
+            </w:r>
+          </w:p>
+        </w:tc>
+        <w:tc>
+          <w:tcPr>
+            <w:tcW w:w="1260" w:type="dxa"/>
+          </w:tcPr>
+          <w:p>
+            <w:pPr>
+              <w:pStyle w:val="Akapitzlist"/>
+              <w:ind w:left="0"/>
+              <w:rPr>
+                <w:lang w:val="pl-PL"/>
+              </w:rPr>
+            </w:pPr>
+            <w:r>
+              <w:rPr>
+                <w:lang w:val="pl-PL"/>
+              </w:rPr>
+              <w:t>Negatywny</w:t>
+            </w:r>
+          </w:p>
+        </w:tc>
+        <w:tc>
+          <w:tcPr>
+            <w:tcW w:w="1260" w:type="dxa"/>
+          </w:tcPr>
+          <w:p>
+            <w:pPr>
+              <w:pStyle w:val="Akapitzlist"/>
+              <w:ind w:left="0"/>
+              <w:rPr>
+                <w:highlight w:val="green"/>
+                <w:lang w:val="pl-PL"/>
+              </w:rPr>
+            </w:pPr>
+            <w:r>
+              <w:rPr>
+                <w:highlight w:val="green"/>
+                <w:lang w:val="pl-PL"/>
+              </w:rPr>
+              <w:t>4</w:t>
+            </w:r>
+            <w:r>
+              <w:rPr>
+                <w:highlight w:val="green"/>
+                <w:lang w:val="pl-PL"/>
+              </w:rPr>
+              <w:t>180</w:t>
+            </w:r>
+          </w:p>
+        </w:tc>
+        <w:tc>
+          <w:tcPr>
+            <w:tcW w:w="1417" w:type="dxa"/>
+          </w:tcPr>
+          <w:p>
+            <w:pPr>
+              <w:pStyle w:val="Akapitzlist"/>
+              <w:ind w:left="0"/>
+              <w:rPr>
+                <w:lang w:val="pl-PL"/>
+              </w:rPr>
+            </w:pPr>
+            <w:r>
+              <w:rPr>
+                <w:lang w:val="pl-PL"/>
+              </w:rPr>
+              <w:t>5</w:t>
+            </w:r>
+            <w:r>
+              <w:rPr>
+                <w:lang w:val="pl-PL"/>
+              </w:rPr>
+              <w:t>533</w:t>
+            </w:r>
+          </w:p>
+        </w:tc>
+      </w:tr>
+      <w:tr>
+        <w:tc>
+          <w:tcPr>
+            <w:tcW w:w="1260" w:type="dxa"/>
+            <w:tcBorders>
+              <w:top w:val="nil"/>
+            </w:tcBorders>
+          </w:tcPr>
+          <w:p>
+            <w:pPr>
+              <w:pStyle w:val="Akapitzlist"/>
+              <w:ind w:left="0"/>
+              <w:rPr>
+                <w:lang w:val="pl-PL"/>
+              </w:rPr>
+            </w:pPr>
+          </w:p>
+        </w:tc>
+        <w:tc>
+          <w:tcPr>
+            <w:tcW w:w="1260" w:type="dxa"/>
+          </w:tcPr>
+          <w:p>
+            <w:pPr>
+              <w:pStyle w:val="Akapitzlist"/>
+              <w:ind w:left="0"/>
+              <w:rPr>
+                <w:lang w:val="pl-PL"/>
+              </w:rPr>
+            </w:pPr>
+            <w:r>
+              <w:rPr>
+                <w:lang w:val="pl-PL"/>
+              </w:rPr>
+              <w:t>Pozytywny</w:t>
+            </w:r>
+          </w:p>
+        </w:tc>
+        <w:tc>
+          <w:tcPr>
+            <w:tcW w:w="1260" w:type="dxa"/>
+          </w:tcPr>
+          <w:p>
+            <w:pPr>
+              <w:pStyle w:val="Akapitzlist"/>
+              <w:ind w:left="0"/>
+              <w:rPr>
+                <w:lang w:val="pl-PL"/>
+              </w:rPr>
+            </w:pPr>
+            <w:r>
+              <w:rPr>
+                <w:lang w:val="pl-PL"/>
+              </w:rPr>
+              <w:t>3</w:t>
+            </w:r>
+            <w:r>
+              <w:rPr>
+                <w:lang w:val="pl-PL"/>
+              </w:rPr>
+              <w:t>415</w:t>
+            </w:r>
+          </w:p>
+        </w:tc>
+        <w:tc>
+          <w:tcPr>
+            <w:tcW w:w="1417" w:type="dxa"/>
+          </w:tcPr>
+          <w:p>
+            <w:pPr>
+              <w:pStyle w:val="Akapitzlist"/>
+              <w:ind w:left="0"/>
+              <w:rPr>
+                <w:lang w:val="pl-PL"/>
+              </w:rPr>
+            </w:pPr>
+            <w:r>
+              <w:rPr>
+                <w:highlight w:val="green"/>
+                <w:lang w:val="pl-PL"/>
+              </w:rPr>
+              <w:t>7</w:t>
+            </w:r>
+            <w:r>
+              <w:rPr>
+                <w:highlight w:val="green"/>
+                <w:lang w:val="pl-PL"/>
+              </w:rPr>
+              <w:t>461</w:t>
+            </w:r>
+          </w:p>
+        </w:tc>
+      </w:tr>
+    </w:tbl>
+    <w:p>
+      <w:pPr>
+        <w:pStyle w:val="Akapitzlist"/>
+        <w:rPr>
+          <w:lang w:val="pl-PL"/>
+        </w:rPr>
+      </w:pPr>
+    </w:p>
+    <w:p>
+      <w:pPr>
+        <w:pStyle w:val="Akapitzlist"/>
+        <w:rPr>
+          <w:lang w:val="pl-PL"/>
+        </w:rPr>
+      </w:pPr>
+      <w:r>
+        <w:rPr>
+          <w:lang w:val="pl-PL"/>
+        </w:rPr>
+        <w:t>Zamiast zwiększać ilość sąsiadów zdecydowałam się spróbować z inną definicją odległości.</w:t>
+      </w:r>
+    </w:p>
+    <w:p>
+      <w:pPr>
+        <w:pStyle w:val="Akapitzlist"/>
+        <w:rPr>
+          <w:lang w:val="pl-PL"/>
+        </w:rPr>
+      </w:pPr>
+      <w:r>
+        <w:rPr>
+          <w:lang w:val="pl-PL"/>
+        </w:rPr>
+        <w:t>Ustawiłam algorytm, żeby używał teraz odległości Manhattan, zamiast Euklidesowskiej.</w:t>
+      </w:r>
+    </w:p>
+    <w:p>
+      <w:pPr>
+        <w:pStyle w:val="Akapitzlist"/>
+        <w:rPr>
+          <w:lang w:val="pl-PL"/>
+        </w:rPr>
+      </w:pPr>
+    </w:p>
+    <w:p>
+      <w:pPr>
+        <w:pStyle w:val="Akapitzlist"/>
+        <w:rPr>
+          <w:lang w:val="pl-PL"/>
+        </w:rPr>
+      </w:pPr>
+      <w:r>
+        <w:rPr>
+          <w:lang w:val="pl-PL"/>
+        </w:rPr>
+        <w:t>Dla 5 sąsiadów:</w:t>
+      </w:r>
+    </w:p>
+    <w:p>
+      <w:pPr>
+        <w:pStyle w:val="Akapitzlist"/>
+        <w:rPr>
+          <w:lang w:val="pl-PL"/>
+        </w:rPr>
+      </w:pPr>
+      <w:r>
+        <w:rPr>
+          <w:lang w:val="pl-PL"/>
+        </w:rPr>
+        <w:t>53% skuteczności</w:t>
+      </w:r>
+      <w:r>
+        <w:rPr>
+          <w:lang w:val="pl-PL"/>
+        </w:rPr>
+        <w:t xml:space="preserve"> (tak jak przy odległości Euklidesa)</w:t>
+      </w:r>
+    </w:p>
+    <w:p>
+      <w:pPr>
+        <w:pStyle w:val="Akapitzlist"/>
+        <w:rPr>
+          <w:lang w:val="pl-PL"/>
+        </w:rPr>
+      </w:pPr>
+    </w:p>
+    <w:tbl>
+      <w:tblPr>
+        <w:tblStyle w:val="Tabela-Siatka"/>
+        <w:tblW w:w="0" w:type="auto"/>
+        <w:tblInd w:w="720" w:type="dxa"/>
+        <w:tblLook w:val="04A0" w:firstRow="1" w:lastRow="0" w:firstColumn="1" w:lastColumn="0" w:noHBand="0" w:noVBand="1"/>
+      </w:tblPr>
+      <w:tblGrid>
+        <w:gridCol w:w="1363"/>
+        <w:gridCol w:w="1323"/>
+        <w:gridCol w:w="1323"/>
+        <w:gridCol w:w="1417"/>
+      </w:tblGrid>
+      <w:tr>
+        <w:tc>
+          <w:tcPr>
+            <w:tcW w:w="1260" w:type="dxa"/>
+            <w:tcBorders>
+              <w:bottom w:val="nil"/>
+              <w:right w:val="nil"/>
+            </w:tcBorders>
+          </w:tcPr>
+          <w:p>
+            <w:pPr>
+              <w:pStyle w:val="Akapitzlist"/>
+              <w:ind w:left="0"/>
+              <w:rPr>
+                <w:lang w:val="pl-PL"/>
+              </w:rPr>
+            </w:pPr>
+          </w:p>
+        </w:tc>
+        <w:tc>
+          <w:tcPr>
+            <w:tcW w:w="1260" w:type="dxa"/>
+            <w:tcBorders>
+              <w:left w:val="nil"/>
+              <w:bottom w:val="nil"/>
+              <w:right w:val="nil"/>
+            </w:tcBorders>
+          </w:tcPr>
+          <w:p>
+            <w:pPr>
+              <w:pStyle w:val="Akapitzlist"/>
+              <w:ind w:left="0"/>
+              <w:rPr>
+                <w:lang w:val="pl-PL"/>
+              </w:rPr>
+            </w:pPr>
+          </w:p>
+        </w:tc>
+        <w:tc>
+          <w:tcPr>
+            <w:tcW w:w="1260" w:type="dxa"/>
+            <w:tcBorders>
+              <w:right w:val="nil"/>
+            </w:tcBorders>
+          </w:tcPr>
+          <w:p>
+            <w:pPr>
+              <w:pStyle w:val="Akapitzlist"/>
+              <w:ind w:left="0"/>
+              <w:rPr>
+                <w:lang w:val="pl-PL"/>
+              </w:rPr>
+            </w:pPr>
+          </w:p>
+        </w:tc>
+        <w:tc>
+          <w:tcPr>
+            <w:tcW w:w="1417" w:type="dxa"/>
+            <w:tcBorders>
+              <w:left w:val="nil"/>
+            </w:tcBorders>
+          </w:tcPr>
+          <w:p>
+            <w:pPr>
+              <w:pStyle w:val="Akapitzlist"/>
+              <w:ind w:left="0"/>
+              <w:rPr>
+                <w:lang w:val="pl-PL"/>
+              </w:rPr>
+            </w:pPr>
+            <w:r>
+              <w:rPr>
+                <w:lang w:val="pl-PL"/>
+              </w:rPr>
+              <w:t>Wynik testu</w:t>
+            </w:r>
+          </w:p>
+        </w:tc>
+      </w:tr>
+      <w:tr>
+        <w:tc>
+          <w:tcPr>
+            <w:tcW w:w="1260" w:type="dxa"/>
+            <w:tcBorders>
+              <w:top w:val="nil"/>
+              <w:bottom w:val="single" w:sz="4" w:space="0" w:color="auto"/>
+              <w:right w:val="nil"/>
+            </w:tcBorders>
+          </w:tcPr>
+          <w:p>
+            <w:pPr>
+              <w:pStyle w:val="Akapitzlist"/>
+              <w:ind w:left="0"/>
+              <w:rPr>
+                <w:lang w:val="pl-PL"/>
+              </w:rPr>
+            </w:pPr>
+          </w:p>
+        </w:tc>
+        <w:tc>
+          <w:tcPr>
+            <w:tcW w:w="1260" w:type="dxa"/>
+            <w:tcBorders>
+              <w:top w:val="nil"/>
+              <w:left w:val="nil"/>
+            </w:tcBorders>
+          </w:tcPr>
+          <w:p>
+            <w:pPr>
+              <w:pStyle w:val="Akapitzlist"/>
+              <w:ind w:left="0"/>
+              <w:rPr>
+                <w:lang w:val="pl-PL"/>
+              </w:rPr>
+            </w:pPr>
+          </w:p>
+        </w:tc>
+        <w:tc>
+          <w:tcPr>
+            <w:tcW w:w="1260" w:type="dxa"/>
+          </w:tcPr>
+          <w:p>
+            <w:pPr>
+              <w:pStyle w:val="Akapitzlist"/>
+              <w:ind w:left="0"/>
+              <w:rPr>
+                <w:lang w:val="pl-PL"/>
+              </w:rPr>
+            </w:pPr>
+            <w:r>
+              <w:rPr>
+                <w:lang w:val="pl-PL"/>
+              </w:rPr>
+              <w:t>Negatywny</w:t>
+            </w:r>
+          </w:p>
+        </w:tc>
+        <w:tc>
+          <w:tcPr>
+            <w:tcW w:w="1417" w:type="dxa"/>
+          </w:tcPr>
+          <w:p>
+            <w:pPr>
+              <w:pStyle w:val="Akapitzlist"/>
+              <w:ind w:left="0"/>
+              <w:rPr>
+                <w:lang w:val="pl-PL"/>
+              </w:rPr>
+            </w:pPr>
+            <w:r>
+              <w:rPr>
+                <w:lang w:val="pl-PL"/>
+              </w:rPr>
+              <w:t>Pozytywny</w:t>
+            </w:r>
+          </w:p>
+        </w:tc>
+      </w:tr>
+      <w:tr>
+        <w:trPr>
+          <w:trHeight w:val="500"/>
+        </w:trPr>
+        <w:tc>
+          <w:tcPr>
+            <w:tcW w:w="1260" w:type="dxa"/>
+            <w:tcBorders>
+              <w:top w:val="single" w:sz="4" w:space="0" w:color="auto"/>
+              <w:bottom w:val="nil"/>
+            </w:tcBorders>
+          </w:tcPr>
+          <w:p>
+            <w:pPr>
+              <w:pStyle w:val="Akapitzlist"/>
+              <w:ind w:left="0"/>
+              <w:rPr>
+                <w:lang w:val="pl-PL"/>
+              </w:rPr>
+            </w:pPr>
+            <w:r>
+              <w:rPr>
+                <w:lang w:val="pl-PL"/>
+              </w:rPr>
+              <w:t>Wynik rzeczywisty</w:t>
+            </w:r>
+          </w:p>
+        </w:tc>
+        <w:tc>
+          <w:tcPr>
+            <w:tcW w:w="1260" w:type="dxa"/>
+          </w:tcPr>
+          <w:p>
+            <w:pPr>
+              <w:pStyle w:val="Akapitzlist"/>
+              <w:ind w:left="0"/>
+              <w:rPr>
+                <w:lang w:val="pl-PL"/>
+              </w:rPr>
+            </w:pPr>
+            <w:r>
+              <w:rPr>
+                <w:lang w:val="pl-PL"/>
+              </w:rPr>
+              <w:t>Negatywny</w:t>
+            </w:r>
+          </w:p>
+        </w:tc>
+        <w:tc>
+          <w:tcPr>
+            <w:tcW w:w="1260" w:type="dxa"/>
+          </w:tcPr>
+          <w:p>
+            <w:pPr>
+              <w:pStyle w:val="Akapitzlist"/>
+              <w:ind w:left="0"/>
+              <w:rPr>
+                <w:highlight w:val="green"/>
+                <w:lang w:val="pl-PL"/>
+              </w:rPr>
+            </w:pPr>
+            <w:r>
+              <w:rPr>
+                <w:highlight w:val="green"/>
+                <w:lang w:val="pl-PL"/>
+              </w:rPr>
+              <w:t>4</w:t>
+            </w:r>
+            <w:r>
+              <w:rPr>
+                <w:highlight w:val="green"/>
+                <w:lang w:val="pl-PL"/>
+              </w:rPr>
+              <w:t>664</w:t>
+            </w:r>
+          </w:p>
+        </w:tc>
+        <w:tc>
+          <w:tcPr>
+            <w:tcW w:w="1417" w:type="dxa"/>
+          </w:tcPr>
+          <w:p>
+            <w:pPr>
+              <w:pStyle w:val="Akapitzlist"/>
+              <w:ind w:left="0"/>
+              <w:rPr>
+                <w:lang w:val="pl-PL"/>
+              </w:rPr>
+            </w:pPr>
+            <w:r>
+              <w:rPr>
+                <w:lang w:val="pl-PL"/>
+              </w:rPr>
+              <w:t>5</w:t>
+            </w:r>
+            <w:r>
+              <w:rPr>
+                <w:lang w:val="pl-PL"/>
+              </w:rPr>
+              <w:t>049</w:t>
+            </w:r>
+          </w:p>
+        </w:tc>
+      </w:tr>
+      <w:tr>
+        <w:tc>
+          <w:tcPr>
+            <w:tcW w:w="1260" w:type="dxa"/>
+            <w:tcBorders>
+              <w:top w:val="nil"/>
+            </w:tcBorders>
+          </w:tcPr>
+          <w:p>
+            <w:pPr>
+              <w:pStyle w:val="Akapitzlist"/>
+              <w:ind w:left="0"/>
+              <w:rPr>
+                <w:lang w:val="pl-PL"/>
+              </w:rPr>
+            </w:pPr>
+          </w:p>
+        </w:tc>
+        <w:tc>
+          <w:tcPr>
+            <w:tcW w:w="1260" w:type="dxa"/>
+          </w:tcPr>
+          <w:p>
+            <w:pPr>
+              <w:pStyle w:val="Akapitzlist"/>
+              <w:ind w:left="0"/>
+              <w:rPr>
+                <w:lang w:val="pl-PL"/>
+              </w:rPr>
+            </w:pPr>
+            <w:r>
+              <w:rPr>
+                <w:lang w:val="pl-PL"/>
+              </w:rPr>
+              <w:t>Pozytywny</w:t>
+            </w:r>
+          </w:p>
+        </w:tc>
+        <w:tc>
+          <w:tcPr>
+            <w:tcW w:w="1260" w:type="dxa"/>
+          </w:tcPr>
+          <w:p>
+            <w:pPr>
+              <w:pStyle w:val="Akapitzlist"/>
+              <w:ind w:left="0"/>
+              <w:rPr>
+                <w:lang w:val="pl-PL"/>
+              </w:rPr>
+            </w:pPr>
+            <w:r>
+              <w:rPr>
+                <w:lang w:val="pl-PL"/>
+              </w:rPr>
+              <w:t>4683</w:t>
+            </w:r>
+          </w:p>
+        </w:tc>
+        <w:tc>
+          <w:tcPr>
+            <w:tcW w:w="1417" w:type="dxa"/>
+          </w:tcPr>
+          <w:p>
+            <w:pPr>
+              <w:pStyle w:val="Akapitzlist"/>
+              <w:ind w:left="0"/>
+              <w:rPr>
+                <w:lang w:val="pl-PL"/>
+              </w:rPr>
+            </w:pPr>
+            <w:r>
+              <w:rPr>
+                <w:highlight w:val="green"/>
+                <w:lang w:val="pl-PL"/>
+              </w:rPr>
+              <w:t>6193</w:t>
+            </w:r>
+          </w:p>
+        </w:tc>
+      </w:tr>
+    </w:tbl>
+    <w:p>
+      <w:pPr>
+        <w:spacing w:line="254" w:lineRule="atLeast"/>
+        <w:jc w:val="right"/>
+        <w:rPr>
+          <w:b/>
+          <w:bCs/>
+          <w:lang w:val="pl-PL"/>
+        </w:rPr>
+      </w:pPr>
+    </w:p>
+    <w:p>
+      <w:pPr>
+        <w:spacing w:line="254" w:lineRule="atLeast"/>
+        <w:jc w:val="right"/>
+        <w:rPr>
+          <w:b/>
+          <w:bCs/>
+          <w:lang w:val="pl-PL"/>
+        </w:rPr>
+      </w:pPr>
+    </w:p>
+    <w:p>
+      <w:pPr>
+        <w:pStyle w:val="Akapitzlist"/>
+        <w:rPr>
+          <w:lang w:val="pl-PL"/>
+        </w:rPr>
+      </w:pPr>
+      <w:r>
+        <w:rPr>
+          <w:lang w:val="pl-PL"/>
+        </w:rPr>
+        <w:t>Widząc, że wyniki są podobne przeskoczyłam od razu do 100 sąsiadów</w:t>
+      </w:r>
+      <w:r>
+        <w:rPr>
+          <w:lang w:val="pl-PL"/>
+        </w:rPr>
+        <w:t>.</w:t>
+      </w:r>
+    </w:p>
+    <w:p>
+      <w:pPr>
+        <w:pStyle w:val="Akapitzlist"/>
+        <w:rPr>
+          <w:lang w:val="pl-PL"/>
+        </w:rPr>
+      </w:pPr>
+      <w:r>
+        <w:rPr>
+          <w:lang w:val="pl-PL"/>
+        </w:rPr>
+        <w:t>Udało się uzyskać</w:t>
+      </w:r>
+      <w:r>
+        <w:rPr>
+          <w:lang w:val="pl-PL"/>
+        </w:rPr>
+        <w:t xml:space="preserve"> niecałe</w:t>
+      </w:r>
+      <w:r>
+        <w:rPr>
+          <w:lang w:val="pl-PL"/>
+        </w:rPr>
+        <w:t xml:space="preserve"> 57% skuteczności, a macierz pomyłek </w:t>
+      </w:r>
+      <w:r>
+        <w:rPr>
+          <w:lang w:val="pl-PL"/>
+        </w:rPr>
+        <w:t>wyglądała następująco:</w:t>
+      </w:r>
+    </w:p>
+    <w:p>
+      <w:pPr>
+        <w:pStyle w:val="Akapitzlist"/>
+        <w:rPr>
+          <w:lang w:val="pl-PL"/>
+        </w:rPr>
+      </w:pPr>
+    </w:p>
+    <w:tbl>
+      <w:tblPr>
+        <w:tblStyle w:val="Tabela-Siatka"/>
+        <w:tblW w:w="0" w:type="auto"/>
+        <w:tblInd w:w="720" w:type="dxa"/>
+        <w:tblLook w:val="04A0" w:firstRow="1" w:lastRow="0" w:firstColumn="1" w:lastColumn="0" w:noHBand="0" w:noVBand="1"/>
+      </w:tblPr>
+      <w:tblGrid>
+        <w:gridCol w:w="1363"/>
+        <w:gridCol w:w="1323"/>
+        <w:gridCol w:w="1323"/>
+        <w:gridCol w:w="1417"/>
+      </w:tblGrid>
+      <w:tr>
+        <w:tc>
+          <w:tcPr>
+            <w:tcW w:w="1260" w:type="dxa"/>
+            <w:tcBorders>
+              <w:bottom w:val="nil"/>
+              <w:right w:val="nil"/>
+            </w:tcBorders>
+          </w:tcPr>
+          <w:p>
+            <w:pPr>
+              <w:pStyle w:val="Akapitzlist"/>
+              <w:ind w:left="0"/>
+              <w:rPr>
+                <w:lang w:val="pl-PL"/>
+              </w:rPr>
+            </w:pPr>
+          </w:p>
+        </w:tc>
+        <w:tc>
+          <w:tcPr>
+            <w:tcW w:w="1260" w:type="dxa"/>
+            <w:tcBorders>
+              <w:left w:val="nil"/>
+              <w:bottom w:val="nil"/>
+              <w:right w:val="nil"/>
+            </w:tcBorders>
+          </w:tcPr>
+          <w:p>
+            <w:pPr>
+              <w:pStyle w:val="Akapitzlist"/>
+              <w:ind w:left="0"/>
+              <w:rPr>
+                <w:lang w:val="pl-PL"/>
+              </w:rPr>
+            </w:pPr>
+          </w:p>
+        </w:tc>
+        <w:tc>
+          <w:tcPr>
+            <w:tcW w:w="1260" w:type="dxa"/>
+            <w:tcBorders>
+              <w:right w:val="nil"/>
+            </w:tcBorders>
+          </w:tcPr>
+          <w:p>
+            <w:pPr>
+              <w:pStyle w:val="Akapitzlist"/>
+              <w:ind w:left="0"/>
+              <w:rPr>
+                <w:lang w:val="pl-PL"/>
+              </w:rPr>
+            </w:pPr>
+          </w:p>
+        </w:tc>
+        <w:tc>
+          <w:tcPr>
+            <w:tcW w:w="1417" w:type="dxa"/>
+            <w:tcBorders>
+              <w:left w:val="nil"/>
+            </w:tcBorders>
+          </w:tcPr>
+          <w:p>
+            <w:pPr>
+              <w:pStyle w:val="Akapitzlist"/>
+              <w:ind w:left="0"/>
+              <w:rPr>
+                <w:lang w:val="pl-PL"/>
+              </w:rPr>
+            </w:pPr>
+            <w:r>
+              <w:rPr>
+                <w:lang w:val="pl-PL"/>
+              </w:rPr>
+              <w:t>Wynik testu</w:t>
+            </w:r>
+          </w:p>
+        </w:tc>
+      </w:tr>
+      <w:tr>
+        <w:tc>
+          <w:tcPr>
+            <w:tcW w:w="1260" w:type="dxa"/>
+            <w:tcBorders>
+              <w:top w:val="nil"/>
+              <w:bottom w:val="single" w:sz="4" w:space="0" w:color="auto"/>
+              <w:right w:val="nil"/>
+            </w:tcBorders>
+          </w:tcPr>
+          <w:p>
+            <w:pPr>
+              <w:pStyle w:val="Akapitzlist"/>
+              <w:ind w:left="0"/>
+              <w:rPr>
+                <w:lang w:val="pl-PL"/>
+              </w:rPr>
+            </w:pPr>
+          </w:p>
+        </w:tc>
+        <w:tc>
+          <w:tcPr>
+            <w:tcW w:w="1260" w:type="dxa"/>
+            <w:tcBorders>
+              <w:top w:val="nil"/>
+              <w:left w:val="nil"/>
+            </w:tcBorders>
+          </w:tcPr>
+          <w:p>
+            <w:pPr>
+              <w:pStyle w:val="Akapitzlist"/>
+              <w:ind w:left="0"/>
+              <w:rPr>
+                <w:lang w:val="pl-PL"/>
+              </w:rPr>
+            </w:pPr>
+          </w:p>
+        </w:tc>
+        <w:tc>
+          <w:tcPr>
+            <w:tcW w:w="1260" w:type="dxa"/>
+          </w:tcPr>
+          <w:p>
+            <w:pPr>
+              <w:pStyle w:val="Akapitzlist"/>
+              <w:ind w:left="0"/>
+              <w:rPr>
+                <w:lang w:val="pl-PL"/>
+              </w:rPr>
+            </w:pPr>
+            <w:r>
+              <w:rPr>
+                <w:lang w:val="pl-PL"/>
+              </w:rPr>
+              <w:t>Negatywny</w:t>
+            </w:r>
+          </w:p>
+        </w:tc>
+        <w:tc>
+          <w:tcPr>
+            <w:tcW w:w="1417" w:type="dxa"/>
+          </w:tcPr>
+          <w:p>
+            <w:pPr>
+              <w:pStyle w:val="Akapitzlist"/>
+              <w:ind w:left="0"/>
+              <w:rPr>
+                <w:lang w:val="pl-PL"/>
+              </w:rPr>
+            </w:pPr>
+            <w:r>
+              <w:rPr>
+                <w:lang w:val="pl-PL"/>
+              </w:rPr>
+              <w:t>Pozytywny</w:t>
+            </w:r>
+          </w:p>
+        </w:tc>
+      </w:tr>
+      <w:tr>
+        <w:trPr>
+          <w:trHeight w:val="500"/>
+        </w:trPr>
+        <w:tc>
+          <w:tcPr>
+            <w:tcW w:w="1260" w:type="dxa"/>
+            <w:tcBorders>
+              <w:top w:val="single" w:sz="4" w:space="0" w:color="auto"/>
+              <w:bottom w:val="nil"/>
+            </w:tcBorders>
+          </w:tcPr>
+          <w:p>
+            <w:pPr>
+              <w:pStyle w:val="Akapitzlist"/>
+              <w:ind w:left="0"/>
+              <w:rPr>
+                <w:lang w:val="pl-PL"/>
+              </w:rPr>
+            </w:pPr>
+            <w:r>
+              <w:rPr>
+                <w:lang w:val="pl-PL"/>
+              </w:rPr>
+              <w:t>Wynik rzeczywisty</w:t>
+            </w:r>
+          </w:p>
+        </w:tc>
+        <w:tc>
+          <w:tcPr>
+            <w:tcW w:w="1260" w:type="dxa"/>
+          </w:tcPr>
+          <w:p>
+            <w:pPr>
+              <w:pStyle w:val="Akapitzlist"/>
+              <w:ind w:left="0"/>
+              <w:rPr>
+                <w:lang w:val="pl-PL"/>
+              </w:rPr>
+            </w:pPr>
+            <w:r>
+              <w:rPr>
+                <w:lang w:val="pl-PL"/>
+              </w:rPr>
+              <w:t>Negatywny</w:t>
+            </w:r>
+          </w:p>
+        </w:tc>
+        <w:tc>
+          <w:tcPr>
+            <w:tcW w:w="1260" w:type="dxa"/>
+          </w:tcPr>
+          <w:p>
+            <w:pPr>
+              <w:pStyle w:val="Akapitzlist"/>
+              <w:ind w:left="0"/>
+              <w:rPr>
+                <w:highlight w:val="green"/>
+                <w:lang w:val="pl-PL"/>
+              </w:rPr>
+            </w:pPr>
+            <w:r>
+              <w:rPr>
+                <w:highlight w:val="green"/>
+                <w:lang w:val="pl-PL"/>
+              </w:rPr>
+              <w:t>4</w:t>
+            </w:r>
+            <w:r>
+              <w:rPr>
+                <w:highlight w:val="green"/>
+                <w:lang w:val="pl-PL"/>
+              </w:rPr>
+              <w:t>125</w:t>
+            </w:r>
+          </w:p>
+        </w:tc>
+        <w:tc>
+          <w:tcPr>
+            <w:tcW w:w="1417" w:type="dxa"/>
+          </w:tcPr>
+          <w:p>
+            <w:pPr>
+              <w:pStyle w:val="Akapitzlist"/>
+              <w:ind w:left="0"/>
+              <w:rPr>
+                <w:lang w:val="pl-PL"/>
+              </w:rPr>
+            </w:pPr>
+            <w:r>
+              <w:rPr>
+                <w:lang w:val="pl-PL"/>
+              </w:rPr>
+              <w:t>5</w:t>
+            </w:r>
+            <w:r>
+              <w:rPr>
+                <w:lang w:val="pl-PL"/>
+              </w:rPr>
+              <w:t>588</w:t>
+            </w:r>
+          </w:p>
+        </w:tc>
+      </w:tr>
+      <w:tr>
+        <w:tc>
+          <w:tcPr>
+            <w:tcW w:w="1260" w:type="dxa"/>
+            <w:tcBorders>
+              <w:top w:val="nil"/>
+            </w:tcBorders>
+          </w:tcPr>
+          <w:p>
+            <w:pPr>
+              <w:pStyle w:val="Akapitzlist"/>
+              <w:ind w:left="0"/>
+              <w:rPr>
+                <w:lang w:val="pl-PL"/>
+              </w:rPr>
+            </w:pPr>
+          </w:p>
+        </w:tc>
+        <w:tc>
+          <w:tcPr>
+            <w:tcW w:w="1260" w:type="dxa"/>
+          </w:tcPr>
+          <w:p>
+            <w:pPr>
+              <w:pStyle w:val="Akapitzlist"/>
+              <w:ind w:left="0"/>
+              <w:rPr>
+                <w:lang w:val="pl-PL"/>
+              </w:rPr>
+            </w:pPr>
+            <w:r>
+              <w:rPr>
+                <w:lang w:val="pl-PL"/>
+              </w:rPr>
+              <w:t>Pozytywny</w:t>
+            </w:r>
+          </w:p>
+        </w:tc>
+        <w:tc>
+          <w:tcPr>
+            <w:tcW w:w="1260" w:type="dxa"/>
+          </w:tcPr>
+          <w:p>
+            <w:pPr>
+              <w:pStyle w:val="Akapitzlist"/>
+              <w:ind w:left="0"/>
+              <w:rPr>
+                <w:lang w:val="pl-PL"/>
+              </w:rPr>
+            </w:pPr>
+            <w:r>
+              <w:rPr>
+                <w:lang w:val="pl-PL"/>
+              </w:rPr>
+              <w:t>3334</w:t>
+            </w:r>
+          </w:p>
+        </w:tc>
+        <w:tc>
+          <w:tcPr>
+            <w:tcW w:w="1417" w:type="dxa"/>
+          </w:tcPr>
+          <w:p>
+            <w:pPr>
+              <w:pStyle w:val="Akapitzlist"/>
+              <w:ind w:left="0"/>
+              <w:rPr>
+                <w:lang w:val="pl-PL"/>
+              </w:rPr>
+            </w:pPr>
+            <w:r>
+              <w:rPr>
+                <w:highlight w:val="green"/>
+                <w:lang w:val="pl-PL"/>
+              </w:rPr>
+              <w:t>7542</w:t>
+            </w:r>
+          </w:p>
+        </w:tc>
+      </w:tr>
+    </w:tbl>
+    <w:p>
+      <w:pPr>
+        <w:pStyle w:val="Akapitzlist"/>
+        <w:rPr>
+          <w:lang w:val="pl-PL"/>
+        </w:rPr>
+      </w:pPr>
+    </w:p>
+    <w:p>
+      <w:pPr>
+        <w:pStyle w:val="Akapitzlist"/>
+        <w:rPr>
+          <w:lang w:val="pl-PL"/>
+        </w:rPr>
+      </w:pPr>
+      <w:r>
+        <w:rPr>
+          <w:lang w:val="pl-PL"/>
+        </w:rPr>
+        <w:t>Powtórzyłam pomiar dla 200 najbliższych sąsiadów, udało się uzyskać trochę ponad 57% skuteczności (57.3%)</w:t>
+      </w:r>
+    </w:p>
+    <w:p>
+      <w:pPr>
+        <w:pStyle w:val="Akapitzlist"/>
+        <w:rPr>
+          <w:lang w:val="pl-PL"/>
+        </w:rPr>
+      </w:pPr>
+    </w:p>
+    <w:p>
+      <w:pPr>
+        <w:pStyle w:val="Akapitzlist"/>
+        <w:rPr>
+          <w:lang w:val="pl-PL"/>
+        </w:rPr>
+      </w:pPr>
+    </w:p>
+    <w:tbl>
+      <w:tblPr>
+        <w:tblStyle w:val="Tabela-Siatka"/>
+        <w:tblW w:w="0" w:type="auto"/>
+        <w:tblInd w:w="720" w:type="dxa"/>
+        <w:tblLook w:val="04A0" w:firstRow="1" w:lastRow="0" w:firstColumn="1" w:lastColumn="0" w:noHBand="0" w:noVBand="1"/>
+      </w:tblPr>
+      <w:tblGrid>
+        <w:gridCol w:w="1363"/>
+        <w:gridCol w:w="1323"/>
+        <w:gridCol w:w="1323"/>
+        <w:gridCol w:w="1417"/>
+      </w:tblGrid>
+      <w:tr>
+        <w:tc>
+          <w:tcPr>
+            <w:tcW w:w="1260" w:type="dxa"/>
+            <w:tcBorders>
+              <w:bottom w:val="nil"/>
+              <w:right w:val="nil"/>
+            </w:tcBorders>
+          </w:tcPr>
+          <w:p>
+            <w:pPr>
+              <w:pStyle w:val="Akapitzlist"/>
+              <w:ind w:left="0"/>
+              <w:rPr>
+                <w:lang w:val="pl-PL"/>
+              </w:rPr>
+            </w:pPr>
+          </w:p>
+        </w:tc>
+        <w:tc>
+          <w:tcPr>
+            <w:tcW w:w="1260" w:type="dxa"/>
+            <w:tcBorders>
+              <w:left w:val="nil"/>
+              <w:bottom w:val="nil"/>
+              <w:right w:val="nil"/>
+            </w:tcBorders>
+          </w:tcPr>
+          <w:p>
+            <w:pPr>
+              <w:pStyle w:val="Akapitzlist"/>
+              <w:ind w:left="0"/>
+              <w:rPr>
+                <w:lang w:val="pl-PL"/>
+              </w:rPr>
+            </w:pPr>
+          </w:p>
+        </w:tc>
+        <w:tc>
+          <w:tcPr>
+            <w:tcW w:w="1260" w:type="dxa"/>
+            <w:tcBorders>
+              <w:right w:val="nil"/>
+            </w:tcBorders>
+          </w:tcPr>
+          <w:p>
+            <w:pPr>
+              <w:pStyle w:val="Akapitzlist"/>
+              <w:ind w:left="0"/>
+              <w:rPr>
+                <w:lang w:val="pl-PL"/>
+              </w:rPr>
+            </w:pPr>
+          </w:p>
+        </w:tc>
+        <w:tc>
+          <w:tcPr>
+            <w:tcW w:w="1417" w:type="dxa"/>
+            <w:tcBorders>
+              <w:left w:val="nil"/>
+            </w:tcBorders>
+          </w:tcPr>
+          <w:p>
+            <w:pPr>
+              <w:pStyle w:val="Akapitzlist"/>
+              <w:ind w:left="0"/>
+              <w:rPr>
+                <w:lang w:val="pl-PL"/>
+              </w:rPr>
+            </w:pPr>
+            <w:r>
+              <w:rPr>
+                <w:lang w:val="pl-PL"/>
+              </w:rPr>
+              <w:t>Wynik testu</w:t>
+            </w:r>
+          </w:p>
+        </w:tc>
+      </w:tr>
+      <w:tr>
+        <w:tc>
+          <w:tcPr>
+            <w:tcW w:w="1260" w:type="dxa"/>
+            <w:tcBorders>
+              <w:top w:val="nil"/>
+              <w:bottom w:val="single" w:sz="4" w:space="0" w:color="auto"/>
+              <w:right w:val="nil"/>
+            </w:tcBorders>
+          </w:tcPr>
+          <w:p>
+            <w:pPr>
+              <w:pStyle w:val="Akapitzlist"/>
+              <w:ind w:left="0"/>
+              <w:rPr>
+                <w:lang w:val="pl-PL"/>
+              </w:rPr>
+            </w:pPr>
+          </w:p>
+        </w:tc>
+        <w:tc>
+          <w:tcPr>
+            <w:tcW w:w="1260" w:type="dxa"/>
+            <w:tcBorders>
+              <w:top w:val="nil"/>
+              <w:left w:val="nil"/>
+            </w:tcBorders>
+          </w:tcPr>
+          <w:p>
+            <w:pPr>
+              <w:pStyle w:val="Akapitzlist"/>
+              <w:ind w:left="0"/>
+              <w:rPr>
+                <w:lang w:val="pl-PL"/>
+              </w:rPr>
+            </w:pPr>
+          </w:p>
+        </w:tc>
+        <w:tc>
+          <w:tcPr>
+            <w:tcW w:w="1260" w:type="dxa"/>
+          </w:tcPr>
+          <w:p>
+            <w:pPr>
+              <w:pStyle w:val="Akapitzlist"/>
+              <w:ind w:left="0"/>
+              <w:rPr>
+                <w:lang w:val="pl-PL"/>
+              </w:rPr>
+            </w:pPr>
+            <w:r>
+              <w:rPr>
+                <w:lang w:val="pl-PL"/>
+              </w:rPr>
+              <w:t>Negatywny</w:t>
+            </w:r>
+          </w:p>
+        </w:tc>
+        <w:tc>
+          <w:tcPr>
+            <w:tcW w:w="1417" w:type="dxa"/>
+          </w:tcPr>
+          <w:p>
+            <w:pPr>
+              <w:pStyle w:val="Akapitzlist"/>
+              <w:ind w:left="0"/>
+              <w:rPr>
+                <w:lang w:val="pl-PL"/>
+              </w:rPr>
+            </w:pPr>
+            <w:r>
+              <w:rPr>
+                <w:lang w:val="pl-PL"/>
+              </w:rPr>
+              <w:t>Pozytywny</w:t>
+            </w:r>
+          </w:p>
+        </w:tc>
+      </w:tr>
+      <w:tr>
+        <w:trPr>
+          <w:trHeight w:val="500"/>
+        </w:trPr>
+        <w:tc>
+          <w:tcPr>
+            <w:tcW w:w="1260" w:type="dxa"/>
+            <w:tcBorders>
+              <w:top w:val="single" w:sz="4" w:space="0" w:color="auto"/>
+              <w:bottom w:val="nil"/>
+            </w:tcBorders>
+          </w:tcPr>
+          <w:p>
+            <w:pPr>
+              <w:pStyle w:val="Akapitzlist"/>
+              <w:ind w:left="0"/>
+              <w:rPr>
+                <w:lang w:val="pl-PL"/>
+              </w:rPr>
+            </w:pPr>
+            <w:r>
+              <w:rPr>
+                <w:lang w:val="pl-PL"/>
+              </w:rPr>
+              <w:t>Wynik rzeczywisty</w:t>
+            </w:r>
+          </w:p>
+        </w:tc>
+        <w:tc>
+          <w:tcPr>
+            <w:tcW w:w="1260" w:type="dxa"/>
+          </w:tcPr>
+          <w:p>
+            <w:pPr>
+              <w:pStyle w:val="Akapitzlist"/>
+              <w:ind w:left="0"/>
+              <w:rPr>
+                <w:lang w:val="pl-PL"/>
+              </w:rPr>
+            </w:pPr>
+            <w:r>
+              <w:rPr>
+                <w:lang w:val="pl-PL"/>
+              </w:rPr>
+              <w:t>Negatywny</w:t>
+            </w:r>
+          </w:p>
+        </w:tc>
+        <w:tc>
+          <w:tcPr>
+            <w:tcW w:w="1260" w:type="dxa"/>
+          </w:tcPr>
+          <w:p>
+            <w:pPr>
+              <w:pStyle w:val="Akapitzlist"/>
+              <w:ind w:left="0"/>
+              <w:rPr>
+                <w:highlight w:val="green"/>
+                <w:lang w:val="pl-PL"/>
+              </w:rPr>
+            </w:pPr>
+            <w:r>
+              <w:rPr>
+                <w:highlight w:val="green"/>
+                <w:lang w:val="pl-PL"/>
+              </w:rPr>
+              <w:t>3717</w:t>
+            </w:r>
+          </w:p>
+        </w:tc>
+        <w:tc>
+          <w:tcPr>
+            <w:tcW w:w="1417" w:type="dxa"/>
+          </w:tcPr>
+          <w:p>
+            <w:pPr>
+              <w:pStyle w:val="Akapitzlist"/>
+              <w:ind w:left="0"/>
+              <w:rPr>
+                <w:lang w:val="pl-PL"/>
+              </w:rPr>
+            </w:pPr>
+            <w:r>
+              <w:rPr>
+                <w:lang w:val="pl-PL"/>
+              </w:rPr>
+              <w:t>5</w:t>
+            </w:r>
+            <w:r>
+              <w:rPr>
+                <w:lang w:val="pl-PL"/>
+              </w:rPr>
+              <w:t>996</w:t>
+            </w:r>
+          </w:p>
+        </w:tc>
+      </w:tr>
+      <w:tr>
+        <w:tc>
+          <w:tcPr>
+            <w:tcW w:w="1260" w:type="dxa"/>
+            <w:tcBorders>
+              <w:top w:val="nil"/>
+            </w:tcBorders>
+          </w:tcPr>
+          <w:p>
+            <w:pPr>
+              <w:pStyle w:val="Akapitzlist"/>
+              <w:ind w:left="0"/>
+              <w:rPr>
+                <w:lang w:val="pl-PL"/>
+              </w:rPr>
+            </w:pPr>
+          </w:p>
+        </w:tc>
+        <w:tc>
+          <w:tcPr>
+            <w:tcW w:w="1260" w:type="dxa"/>
+          </w:tcPr>
+          <w:p>
+            <w:pPr>
+              <w:pStyle w:val="Akapitzlist"/>
+              <w:ind w:left="0"/>
+              <w:rPr>
+                <w:lang w:val="pl-PL"/>
+              </w:rPr>
+            </w:pPr>
+            <w:r>
+              <w:rPr>
+                <w:lang w:val="pl-PL"/>
+              </w:rPr>
+              <w:t>Pozytywny</w:t>
+            </w:r>
+          </w:p>
+        </w:tc>
+        <w:tc>
+          <w:tcPr>
+            <w:tcW w:w="1260" w:type="dxa"/>
+          </w:tcPr>
+          <w:p>
+            <w:pPr>
+              <w:pStyle w:val="Akapitzlist"/>
+              <w:ind w:left="0"/>
+              <w:rPr>
+                <w:lang w:val="pl-PL"/>
+              </w:rPr>
+            </w:pPr>
+            <w:r>
+              <w:rPr>
+                <w:lang w:val="pl-PL"/>
+              </w:rPr>
+              <w:t>2803</w:t>
+            </w:r>
+          </w:p>
+        </w:tc>
+        <w:tc>
+          <w:tcPr>
+            <w:tcW w:w="1417" w:type="dxa"/>
+          </w:tcPr>
+          <w:p>
+            <w:pPr>
+              <w:pStyle w:val="Akapitzlist"/>
+              <w:ind w:left="0"/>
+              <w:rPr>
+                <w:lang w:val="pl-PL"/>
+              </w:rPr>
+            </w:pPr>
+            <w:r>
+              <w:rPr>
+                <w:highlight w:val="green"/>
+                <w:lang w:val="pl-PL"/>
+              </w:rPr>
+              <w:t>8073</w:t>
+            </w:r>
+          </w:p>
+        </w:tc>
+      </w:tr>
+    </w:tbl>
+    <w:p>
+      <w:pPr>
+        <w:pStyle w:val="Akapitzlist"/>
+        <w:rPr>
+          <w:lang w:val="pl-PL"/>
+        </w:rPr>
+      </w:pPr>
+    </w:p>
+    <w:p>
+      <w:pPr>
+        <w:ind w:left="720"/>
+        <w:rPr>
+          <w:rFonts w:asciiTheme="minorHAnsi" w:hAnsiTheme="minorHAnsi" w:cstheme="minorHAnsi"/>
+          <w:color w:val="000000"/>
+          <w:sz w:val="22"/>
+          <w:szCs w:val="22"/>
+          <w:lang w:val="pl-PL"/>
+        </w:rPr>
+      </w:pPr>
+      <w:r>
+        <w:rPr>
+          <w:rFonts w:asciiTheme="minorHAnsi" w:hAnsiTheme="minorHAnsi" w:cstheme="minorHAnsi"/>
+          <w:color w:val="000000"/>
+          <w:sz w:val="22"/>
+          <w:szCs w:val="22"/>
+          <w:lang w:val="pl-PL"/>
+        </w:rPr>
+        <w:t>Zwiększam ilość do</w:t>
+      </w:r>
+      <w:r>
+        <w:rPr>
+          <w:rFonts w:asciiTheme="minorHAnsi" w:hAnsiTheme="minorHAnsi" w:cstheme="minorHAnsi"/>
+          <w:color w:val="000000"/>
+          <w:sz w:val="22"/>
+          <w:szCs w:val="22"/>
+          <w:lang w:val="pl-PL"/>
+        </w:rPr>
+        <w:t xml:space="preserve"> 500 najbliższych sąsiadów, skoro póki co ilość sąsiadów sprawiała, że skuteczność rosła.</w:t>
+      </w:r>
+    </w:p>
+    <w:p>
+      <w:pPr>
+        <w:pStyle w:val="Akapitzlist"/>
+        <w:rPr>
+          <w:rFonts w:cstheme="minorHAnsi"/>
+          <w:color w:val="000000"/>
+          <w:lang w:val="pl-PL"/>
+        </w:rPr>
+      </w:pPr>
+      <w:r>
+        <w:rPr>
+          <w:rFonts w:cstheme="minorHAnsi"/>
+          <w:color w:val="000000"/>
+          <w:lang w:val="pl-PL"/>
+        </w:rPr>
+        <w:t xml:space="preserve">Skuteczność wynosiła </w:t>
+      </w:r>
+      <w:r>
+        <w:rPr>
+          <w:rFonts w:cstheme="minorHAnsi"/>
+          <w:color w:val="000000"/>
+          <w:lang w:val="pl-PL"/>
+        </w:rPr>
+        <w:t>57</w:t>
+      </w:r>
+      <w:r>
+        <w:rPr>
+          <w:rFonts w:cstheme="minorHAnsi"/>
+          <w:color w:val="000000"/>
+          <w:lang w:val="pl-PL"/>
+        </w:rPr>
+        <w:t>,</w:t>
+      </w:r>
+      <w:r>
+        <w:rPr>
+          <w:rFonts w:cstheme="minorHAnsi"/>
+          <w:color w:val="000000"/>
+          <w:lang w:val="pl-PL"/>
+        </w:rPr>
+        <w:t>4</w:t>
+      </w:r>
+      <w:r>
+        <w:rPr>
+          <w:rFonts w:cstheme="minorHAnsi"/>
+          <w:color w:val="000000"/>
+          <w:lang w:val="pl-PL"/>
+        </w:rPr>
+        <w:t xml:space="preserve"> %</w:t>
+      </w:r>
+    </w:p>
+    <w:p>
+      <w:pPr>
+        <w:pStyle w:val="Akapitzlist"/>
+        <w:rPr>
+          <w:lang w:val="pl-PL"/>
+        </w:rPr>
+      </w:pPr>
+    </w:p>
+    <w:tbl>
+      <w:tblPr>
+        <w:tblStyle w:val="Tabela-Siatka"/>
+        <w:tblW w:w="0" w:type="auto"/>
+        <w:tblInd w:w="720" w:type="dxa"/>
+        <w:tblLook w:val="04A0" w:firstRow="1" w:lastRow="0" w:firstColumn="1" w:lastColumn="0" w:noHBand="0" w:noVBand="1"/>
+      </w:tblPr>
+      <w:tblGrid>
+        <w:gridCol w:w="1363"/>
+        <w:gridCol w:w="1323"/>
+        <w:gridCol w:w="1323"/>
+        <w:gridCol w:w="1417"/>
+      </w:tblGrid>
+      <w:tr>
+        <w:tc>
+          <w:tcPr>
+            <w:tcW w:w="1260" w:type="dxa"/>
+            <w:tcBorders>
+              <w:bottom w:val="nil"/>
+              <w:right w:val="nil"/>
+            </w:tcBorders>
+          </w:tcPr>
+          <w:p>
+            <w:pPr>
+              <w:pStyle w:val="Akapitzlist"/>
+              <w:ind w:left="0"/>
+              <w:rPr>
+                <w:lang w:val="pl-PL"/>
+              </w:rPr>
+            </w:pPr>
+          </w:p>
+        </w:tc>
+        <w:tc>
+          <w:tcPr>
+            <w:tcW w:w="1260" w:type="dxa"/>
+            <w:tcBorders>
+              <w:left w:val="nil"/>
+              <w:bottom w:val="nil"/>
+              <w:right w:val="nil"/>
+            </w:tcBorders>
+          </w:tcPr>
+          <w:p>
+            <w:pPr>
+              <w:pStyle w:val="Akapitzlist"/>
+              <w:ind w:left="0"/>
+              <w:rPr>
+                <w:lang w:val="pl-PL"/>
+              </w:rPr>
+            </w:pPr>
+          </w:p>
+        </w:tc>
+        <w:tc>
+          <w:tcPr>
+            <w:tcW w:w="1260" w:type="dxa"/>
+            <w:tcBorders>
+              <w:right w:val="nil"/>
+            </w:tcBorders>
+          </w:tcPr>
+          <w:p>
+            <w:pPr>
+              <w:pStyle w:val="Akapitzlist"/>
+              <w:ind w:left="0"/>
+              <w:rPr>
+                <w:lang w:val="pl-PL"/>
+              </w:rPr>
+            </w:pPr>
+          </w:p>
+        </w:tc>
+        <w:tc>
+          <w:tcPr>
+            <w:tcW w:w="1417" w:type="dxa"/>
+            <w:tcBorders>
+              <w:left w:val="nil"/>
+            </w:tcBorders>
+          </w:tcPr>
+          <w:p>
+            <w:pPr>
+              <w:pStyle w:val="Akapitzlist"/>
+              <w:ind w:left="0"/>
+              <w:rPr>
+                <w:lang w:val="pl-PL"/>
+              </w:rPr>
+            </w:pPr>
+            <w:r>
+              <w:rPr>
+                <w:lang w:val="pl-PL"/>
+              </w:rPr>
+              <w:t>Wynik testu</w:t>
+            </w:r>
+          </w:p>
+        </w:tc>
+      </w:tr>
+      <w:tr>
+        <w:tc>
+          <w:tcPr>
+            <w:tcW w:w="1260" w:type="dxa"/>
+            <w:tcBorders>
+              <w:top w:val="nil"/>
+              <w:bottom w:val="single" w:sz="4" w:space="0" w:color="auto"/>
+              <w:right w:val="nil"/>
+            </w:tcBorders>
+          </w:tcPr>
+          <w:p>
+            <w:pPr>
+              <w:pStyle w:val="Akapitzlist"/>
+              <w:ind w:left="0"/>
+              <w:rPr>
+                <w:lang w:val="pl-PL"/>
+              </w:rPr>
+            </w:pPr>
+          </w:p>
+        </w:tc>
+        <w:tc>
+          <w:tcPr>
+            <w:tcW w:w="1260" w:type="dxa"/>
+            <w:tcBorders>
+              <w:top w:val="nil"/>
+              <w:left w:val="nil"/>
+            </w:tcBorders>
+          </w:tcPr>
+          <w:p>
+            <w:pPr>
+              <w:pStyle w:val="Akapitzlist"/>
+              <w:ind w:left="0"/>
+              <w:rPr>
+                <w:lang w:val="pl-PL"/>
+              </w:rPr>
+            </w:pPr>
+          </w:p>
+        </w:tc>
+        <w:tc>
+          <w:tcPr>
+            <w:tcW w:w="1260" w:type="dxa"/>
+          </w:tcPr>
+          <w:p>
+            <w:pPr>
+              <w:pStyle w:val="Akapitzlist"/>
+              <w:ind w:left="0"/>
+              <w:rPr>
+                <w:lang w:val="pl-PL"/>
+              </w:rPr>
+            </w:pPr>
+            <w:r>
+              <w:rPr>
+                <w:lang w:val="pl-PL"/>
+              </w:rPr>
+              <w:t>Negatywny</w:t>
+            </w:r>
+          </w:p>
+        </w:tc>
+        <w:tc>
+          <w:tcPr>
+            <w:tcW w:w="1417" w:type="dxa"/>
+          </w:tcPr>
+          <w:p>
+            <w:pPr>
+              <w:pStyle w:val="Akapitzlist"/>
+              <w:ind w:left="0"/>
+              <w:rPr>
+                <w:lang w:val="pl-PL"/>
+              </w:rPr>
+            </w:pPr>
+            <w:r>
+              <w:rPr>
+                <w:lang w:val="pl-PL"/>
+              </w:rPr>
+              <w:t>Pozytywny</w:t>
+            </w:r>
+          </w:p>
+        </w:tc>
+      </w:tr>
+      <w:tr>
+        <w:trPr>
+          <w:trHeight w:val="500"/>
+        </w:trPr>
+        <w:tc>
+          <w:tcPr>
+            <w:tcW w:w="1260" w:type="dxa"/>
+            <w:tcBorders>
+              <w:top w:val="single" w:sz="4" w:space="0" w:color="auto"/>
+              <w:bottom w:val="nil"/>
+            </w:tcBorders>
+          </w:tcPr>
+          <w:p>
+            <w:pPr>
+              <w:pStyle w:val="Akapitzlist"/>
+              <w:ind w:left="0"/>
+              <w:rPr>
+                <w:lang w:val="pl-PL"/>
+              </w:rPr>
+            </w:pPr>
+            <w:r>
+              <w:rPr>
+                <w:lang w:val="pl-PL"/>
+              </w:rPr>
+              <w:t>Wynik rzeczywisty</w:t>
+            </w:r>
+          </w:p>
+        </w:tc>
+        <w:tc>
+          <w:tcPr>
+            <w:tcW w:w="1260" w:type="dxa"/>
+          </w:tcPr>
+          <w:p>
+            <w:pPr>
+              <w:pStyle w:val="Akapitzlist"/>
+              <w:ind w:left="0"/>
+              <w:rPr>
+                <w:lang w:val="pl-PL"/>
+              </w:rPr>
+            </w:pPr>
+            <w:r>
+              <w:rPr>
+                <w:lang w:val="pl-PL"/>
+              </w:rPr>
+              <w:t>Negatywny</w:t>
+            </w:r>
+          </w:p>
+        </w:tc>
+        <w:tc>
+          <w:tcPr>
+            <w:tcW w:w="1260" w:type="dxa"/>
+          </w:tcPr>
+          <w:p>
+            <w:pPr>
+              <w:pStyle w:val="Akapitzlist"/>
+              <w:ind w:left="0"/>
+              <w:rPr>
+                <w:highlight w:val="green"/>
+                <w:lang w:val="pl-PL"/>
+              </w:rPr>
+            </w:pPr>
+            <w:r>
+              <w:rPr>
+                <w:highlight w:val="green"/>
+                <w:lang w:val="pl-PL"/>
+              </w:rPr>
+              <w:t>3</w:t>
+            </w:r>
+            <w:r>
+              <w:rPr>
+                <w:highlight w:val="green"/>
+                <w:lang w:val="pl-PL"/>
+              </w:rPr>
+              <w:t>178</w:t>
+            </w:r>
+          </w:p>
+        </w:tc>
+        <w:tc>
+          <w:tcPr>
+            <w:tcW w:w="1417" w:type="dxa"/>
+          </w:tcPr>
+          <w:p>
+            <w:pPr>
+              <w:pStyle w:val="Akapitzlist"/>
+              <w:ind w:left="0"/>
+              <w:rPr>
+                <w:lang w:val="pl-PL"/>
+              </w:rPr>
+            </w:pPr>
+            <w:r>
+              <w:rPr>
+                <w:lang w:val="pl-PL"/>
+              </w:rPr>
+              <w:t>6535</w:t>
+            </w:r>
+          </w:p>
+        </w:tc>
+      </w:tr>
+      <w:tr>
+        <w:tc>
+          <w:tcPr>
+            <w:tcW w:w="1260" w:type="dxa"/>
+            <w:tcBorders>
+              <w:top w:val="nil"/>
+            </w:tcBorders>
+          </w:tcPr>
+          <w:p>
+            <w:pPr>
+              <w:pStyle w:val="Akapitzlist"/>
+              <w:ind w:left="0"/>
+              <w:rPr>
+                <w:lang w:val="pl-PL"/>
+              </w:rPr>
+            </w:pPr>
+          </w:p>
+        </w:tc>
+        <w:tc>
+          <w:tcPr>
+            <w:tcW w:w="1260" w:type="dxa"/>
+          </w:tcPr>
+          <w:p>
+            <w:pPr>
+              <w:pStyle w:val="Akapitzlist"/>
+              <w:ind w:left="0"/>
+              <w:rPr>
+                <w:lang w:val="pl-PL"/>
+              </w:rPr>
+            </w:pPr>
+            <w:r>
+              <w:rPr>
+                <w:lang w:val="pl-PL"/>
+              </w:rPr>
+              <w:t>Pozytywny</w:t>
+            </w:r>
+          </w:p>
+        </w:tc>
+        <w:tc>
+          <w:tcPr>
+            <w:tcW w:w="1260" w:type="dxa"/>
+          </w:tcPr>
+          <w:p>
+            <w:pPr>
+              <w:pStyle w:val="Akapitzlist"/>
+              <w:ind w:left="0"/>
+              <w:rPr>
+                <w:lang w:val="pl-PL"/>
+              </w:rPr>
+            </w:pPr>
+            <w:r>
+              <w:rPr>
+                <w:lang w:val="pl-PL"/>
+              </w:rPr>
+              <w:t>2</w:t>
+            </w:r>
+            <w:r>
+              <w:rPr>
+                <w:lang w:val="pl-PL"/>
+              </w:rPr>
+              <w:t>231</w:t>
+            </w:r>
+          </w:p>
+        </w:tc>
+        <w:tc>
+          <w:tcPr>
+            <w:tcW w:w="1417" w:type="dxa"/>
+          </w:tcPr>
+          <w:p>
+            <w:pPr>
+              <w:pStyle w:val="Akapitzlist"/>
+              <w:ind w:left="0"/>
+              <w:rPr>
+                <w:lang w:val="pl-PL"/>
+              </w:rPr>
+            </w:pPr>
+            <w:r>
+              <w:rPr>
+                <w:highlight w:val="green"/>
+                <w:lang w:val="pl-PL"/>
+              </w:rPr>
+              <w:t>8645</w:t>
+            </w:r>
+          </w:p>
+        </w:tc>
+      </w:tr>
+    </w:tbl>
+    <w:p>
+      <w:pPr>
+        <w:pStyle w:val="Akapitzlist"/>
+        <w:rPr>
+          <w:rFonts w:cstheme="minorHAnsi"/>
+          <w:color w:val="000000"/>
+          <w:lang w:val="pl-PL"/>
+        </w:rPr>
+      </w:pPr>
+    </w:p>
+    <w:p>
+      <w:pPr>
+        <w:pStyle w:val="Akapitzlist"/>
+        <w:rPr>
+          <w:lang w:val="pl-PL"/>
+        </w:rPr>
+      </w:pPr>
+    </w:p>
+    <w:p>
+      <w:pPr>
+        <w:pStyle w:val="Akapitzlist"/>
+        <w:rPr>
+          <w:rFonts w:cstheme="minorHAnsi"/>
+          <w:color w:val="000000"/>
+          <w:lang w:val="pl-PL"/>
+        </w:rPr>
+      </w:pPr>
+      <w:r>
+        <w:rPr>
+          <w:rFonts w:cstheme="minorHAnsi"/>
+          <w:color w:val="000000"/>
+          <w:lang w:val="pl-PL"/>
+        </w:rPr>
+        <w:lastRenderedPageBreak/>
+        <w:t>Ostatnią próbą było przeprowadzenie</w:t>
+      </w:r>
+      <w:r>
+        <w:rPr>
+          <w:rFonts w:cstheme="minorHAnsi"/>
+          <w:color w:val="000000"/>
+          <w:lang w:val="pl-PL"/>
+        </w:rPr>
+        <w:t xml:space="preserve"> metody dla 1000 najbliższych sąsiadów i wykazała się ona najlepszym rezultatem, czyli skutecznością 57,7%</w:t>
+      </w:r>
+    </w:p>
+    <w:p>
+      <w:pPr>
+        <w:pStyle w:val="Akapitzlist"/>
+        <w:rPr>
+          <w:rFonts w:cstheme="minorHAnsi"/>
+          <w:color w:val="000000"/>
+          <w:lang w:val="pl-PL"/>
+        </w:rPr>
+      </w:pPr>
+    </w:p>
+    <w:tbl>
+      <w:tblPr>
+        <w:tblStyle w:val="Tabela-Siatka"/>
+        <w:tblW w:w="0" w:type="auto"/>
+        <w:tblInd w:w="720" w:type="dxa"/>
+        <w:tblLook w:val="04A0" w:firstRow="1" w:lastRow="0" w:firstColumn="1" w:lastColumn="0" w:noHBand="0" w:noVBand="1"/>
+      </w:tblPr>
+      <w:tblGrid>
+        <w:gridCol w:w="1363"/>
+        <w:gridCol w:w="1323"/>
+        <w:gridCol w:w="1323"/>
+        <w:gridCol w:w="1417"/>
+      </w:tblGrid>
+      <w:tr>
+        <w:tc>
+          <w:tcPr>
+            <w:tcW w:w="1260" w:type="dxa"/>
+            <w:tcBorders>
+              <w:bottom w:val="nil"/>
+              <w:right w:val="nil"/>
+            </w:tcBorders>
+          </w:tcPr>
+          <w:p>
+            <w:pPr>
+              <w:pStyle w:val="Akapitzlist"/>
+              <w:ind w:left="0"/>
+              <w:rPr>
+                <w:lang w:val="pl-PL"/>
+              </w:rPr>
+            </w:pPr>
+          </w:p>
+        </w:tc>
+        <w:tc>
+          <w:tcPr>
+            <w:tcW w:w="1260" w:type="dxa"/>
+            <w:tcBorders>
+              <w:left w:val="nil"/>
+              <w:bottom w:val="nil"/>
+              <w:right w:val="nil"/>
+            </w:tcBorders>
+          </w:tcPr>
+          <w:p>
+            <w:pPr>
+              <w:pStyle w:val="Akapitzlist"/>
+              <w:ind w:left="0"/>
+              <w:rPr>
+                <w:lang w:val="pl-PL"/>
+              </w:rPr>
+            </w:pPr>
+          </w:p>
+        </w:tc>
+        <w:tc>
+          <w:tcPr>
+            <w:tcW w:w="1260" w:type="dxa"/>
+            <w:tcBorders>
+              <w:right w:val="nil"/>
+            </w:tcBorders>
+          </w:tcPr>
+          <w:p>
+            <w:pPr>
+              <w:pStyle w:val="Akapitzlist"/>
+              <w:ind w:left="0"/>
+              <w:rPr>
+                <w:lang w:val="pl-PL"/>
+              </w:rPr>
+            </w:pPr>
+          </w:p>
+        </w:tc>
+        <w:tc>
+          <w:tcPr>
+            <w:tcW w:w="1417" w:type="dxa"/>
+            <w:tcBorders>
+              <w:left w:val="nil"/>
+            </w:tcBorders>
+          </w:tcPr>
+          <w:p>
+            <w:pPr>
+              <w:pStyle w:val="Akapitzlist"/>
+              <w:ind w:left="0"/>
+              <w:rPr>
+                <w:lang w:val="pl-PL"/>
+              </w:rPr>
+            </w:pPr>
+            <w:r>
+              <w:rPr>
+                <w:lang w:val="pl-PL"/>
+              </w:rPr>
+              <w:t>Wynik testu</w:t>
+            </w:r>
+          </w:p>
+        </w:tc>
+      </w:tr>
+      <w:tr>
+        <w:tc>
+          <w:tcPr>
+            <w:tcW w:w="1260" w:type="dxa"/>
+            <w:tcBorders>
+              <w:top w:val="nil"/>
+              <w:bottom w:val="single" w:sz="4" w:space="0" w:color="auto"/>
+              <w:right w:val="nil"/>
+            </w:tcBorders>
+          </w:tcPr>
+          <w:p>
+            <w:pPr>
+              <w:pStyle w:val="Akapitzlist"/>
+              <w:ind w:left="0"/>
+              <w:rPr>
+                <w:lang w:val="pl-PL"/>
+              </w:rPr>
+            </w:pPr>
+          </w:p>
+        </w:tc>
+        <w:tc>
+          <w:tcPr>
+            <w:tcW w:w="1260" w:type="dxa"/>
+            <w:tcBorders>
+              <w:top w:val="nil"/>
+              <w:left w:val="nil"/>
+            </w:tcBorders>
+          </w:tcPr>
+          <w:p>
+            <w:pPr>
+              <w:pStyle w:val="Akapitzlist"/>
+              <w:ind w:left="0"/>
+              <w:rPr>
+                <w:lang w:val="pl-PL"/>
+              </w:rPr>
+            </w:pPr>
+          </w:p>
+        </w:tc>
+        <w:tc>
+          <w:tcPr>
+            <w:tcW w:w="1260" w:type="dxa"/>
+          </w:tcPr>
+          <w:p>
+            <w:pPr>
+              <w:pStyle w:val="Akapitzlist"/>
+              <w:ind w:left="0"/>
+              <w:rPr>
+                <w:lang w:val="pl-PL"/>
+              </w:rPr>
+            </w:pPr>
+            <w:r>
+              <w:rPr>
+                <w:lang w:val="pl-PL"/>
+              </w:rPr>
+              <w:t>Negatywny</w:t>
+            </w:r>
+          </w:p>
+        </w:tc>
+        <w:tc>
+          <w:tcPr>
+            <w:tcW w:w="1417" w:type="dxa"/>
+          </w:tcPr>
+          <w:p>
+            <w:pPr>
+              <w:pStyle w:val="Akapitzlist"/>
+              <w:ind w:left="0"/>
+              <w:rPr>
+                <w:lang w:val="pl-PL"/>
+              </w:rPr>
+            </w:pPr>
+            <w:r>
+              <w:rPr>
+                <w:lang w:val="pl-PL"/>
+              </w:rPr>
+              <w:t>Pozytywny</w:t>
+            </w:r>
+          </w:p>
+        </w:tc>
+      </w:tr>
+      <w:tr>
+        <w:trPr>
+          <w:trHeight w:val="500"/>
+        </w:trPr>
+        <w:tc>
+          <w:tcPr>
+            <w:tcW w:w="1260" w:type="dxa"/>
+            <w:tcBorders>
+              <w:top w:val="single" w:sz="4" w:space="0" w:color="auto"/>
+              <w:bottom w:val="nil"/>
+            </w:tcBorders>
+          </w:tcPr>
+          <w:p>
+            <w:pPr>
+              <w:pStyle w:val="Akapitzlist"/>
+              <w:ind w:left="0"/>
+              <w:rPr>
+                <w:lang w:val="pl-PL"/>
+              </w:rPr>
+            </w:pPr>
+            <w:r>
+              <w:rPr>
+                <w:lang w:val="pl-PL"/>
+              </w:rPr>
+              <w:t>Wynik rzeczywisty</w:t>
+            </w:r>
+          </w:p>
+        </w:tc>
+        <w:tc>
+          <w:tcPr>
+            <w:tcW w:w="1260" w:type="dxa"/>
+          </w:tcPr>
+          <w:p>
+            <w:pPr>
+              <w:pStyle w:val="Akapitzlist"/>
+              <w:ind w:left="0"/>
+              <w:rPr>
+                <w:lang w:val="pl-PL"/>
+              </w:rPr>
+            </w:pPr>
+            <w:r>
+              <w:rPr>
+                <w:lang w:val="pl-PL"/>
+              </w:rPr>
+              <w:t>Negatywny</w:t>
+            </w:r>
+          </w:p>
+        </w:tc>
+        <w:tc>
+          <w:tcPr>
+            <w:tcW w:w="1260" w:type="dxa"/>
+          </w:tcPr>
+          <w:p>
+            <w:pPr>
+              <w:pStyle w:val="Akapitzlist"/>
+              <w:ind w:left="0"/>
+              <w:rPr>
+                <w:highlight w:val="green"/>
+                <w:lang w:val="pl-PL"/>
+              </w:rPr>
+            </w:pPr>
+            <w:r>
+              <w:rPr>
+                <w:highlight w:val="green"/>
+                <w:lang w:val="pl-PL"/>
+              </w:rPr>
+              <w:t>2737</w:t>
+            </w:r>
+          </w:p>
+        </w:tc>
+        <w:tc>
+          <w:tcPr>
+            <w:tcW w:w="1417" w:type="dxa"/>
+          </w:tcPr>
+          <w:p>
+            <w:pPr>
+              <w:pStyle w:val="Akapitzlist"/>
+              <w:ind w:left="0"/>
+              <w:rPr>
+                <w:lang w:val="pl-PL"/>
+              </w:rPr>
+            </w:pPr>
+            <w:r>
+              <w:rPr>
+                <w:lang w:val="pl-PL"/>
+              </w:rPr>
+              <w:t>6</w:t>
+            </w:r>
+            <w:r>
+              <w:rPr>
+                <w:lang w:val="pl-PL"/>
+              </w:rPr>
+              <w:t>976</w:t>
+            </w:r>
+          </w:p>
+        </w:tc>
+      </w:tr>
+      <w:tr>
+        <w:tc>
+          <w:tcPr>
+            <w:tcW w:w="1260" w:type="dxa"/>
+            <w:tcBorders>
+              <w:top w:val="nil"/>
+            </w:tcBorders>
+          </w:tcPr>
+          <w:p>
+            <w:pPr>
+              <w:pStyle w:val="Akapitzlist"/>
+              <w:ind w:left="0"/>
+              <w:rPr>
+                <w:lang w:val="pl-PL"/>
+              </w:rPr>
+            </w:pPr>
+          </w:p>
+        </w:tc>
+        <w:tc>
+          <w:tcPr>
+            <w:tcW w:w="1260" w:type="dxa"/>
+          </w:tcPr>
+          <w:p>
+            <w:pPr>
+              <w:pStyle w:val="Akapitzlist"/>
+              <w:ind w:left="0"/>
+              <w:rPr>
+                <w:lang w:val="pl-PL"/>
+              </w:rPr>
+            </w:pPr>
+            <w:r>
+              <w:rPr>
+                <w:lang w:val="pl-PL"/>
+              </w:rPr>
+              <w:t>Pozytywny</w:t>
+            </w:r>
+          </w:p>
+        </w:tc>
+        <w:tc>
+          <w:tcPr>
+            <w:tcW w:w="1260" w:type="dxa"/>
+          </w:tcPr>
+          <w:p>
+            <w:pPr>
+              <w:pStyle w:val="Akapitzlist"/>
+              <w:ind w:left="0"/>
+              <w:rPr>
+                <w:lang w:val="pl-PL"/>
+              </w:rPr>
+            </w:pPr>
+            <w:r>
+              <w:rPr>
+                <w:lang w:val="pl-PL"/>
+              </w:rPr>
+              <w:t>1734</w:t>
+            </w:r>
+          </w:p>
+        </w:tc>
+        <w:tc>
+          <w:tcPr>
+            <w:tcW w:w="1417" w:type="dxa"/>
+          </w:tcPr>
+          <w:p>
+            <w:pPr>
+              <w:pStyle w:val="Akapitzlist"/>
+              <w:ind w:left="0"/>
+              <w:rPr>
+                <w:lang w:val="pl-PL"/>
+              </w:rPr>
+            </w:pPr>
+            <w:r>
+              <w:rPr>
+                <w:highlight w:val="green"/>
+                <w:lang w:val="pl-PL"/>
+              </w:rPr>
+              <w:t>9142</w:t>
+            </w:r>
+          </w:p>
+        </w:tc>
+      </w:tr>
+    </w:tbl>
+    <w:p>
+      <w:pPr>
+        <w:pStyle w:val="Akapitzlist"/>
+        <w:rPr>
+          <w:rFonts w:cstheme="minorHAnsi"/>
+          <w:color w:val="000000"/>
+          <w:lang w:val="pl-PL"/>
+        </w:rPr>
+      </w:pPr>
+    </w:p>
+    <w:p>
+      <w:pPr>
+        <w:pStyle w:val="Akapitzlist"/>
+        <w:rPr>
+          <w:rFonts w:cstheme="minorHAnsi"/>
+          <w:color w:val="000000"/>
+          <w:lang w:val="pl-PL"/>
+        </w:rPr>
+      </w:pPr>
+    </w:p>
+    <w:p>
+      <w:pPr>
+        <w:pStyle w:val="Akapitzlist"/>
+        <w:rPr>
+          <w:rFonts w:cstheme="minorHAnsi"/>
+          <w:color w:val="000000"/>
+          <w:lang w:val="pl-PL"/>
+        </w:rPr>
+      </w:pPr>
+    </w:p>
+    <w:p>
+      <w:pPr>
+        <w:pStyle w:val="HTML-wstpniesformatowany"/>
+        <w:wordWrap w:val="0"/>
+        <w:spacing w:line="254" w:lineRule="atLeast"/>
+        <w:ind w:left="720"/>
+        <w:textAlignment w:val="baseline"/>
+        <w:rPr>
+          <w:rFonts w:asciiTheme="minorHAnsi" w:hAnsiTheme="minorHAnsi" w:cstheme="minorHAnsi"/>
+          <w:color w:val="000000"/>
+          <w:sz w:val="22"/>
+          <w:szCs w:val="22"/>
+          <w:lang w:val="pl-PL"/>
+        </w:rPr>
+      </w:pPr>
+      <w:r>
+        <w:rPr>
+          <w:rFonts w:asciiTheme="minorHAnsi" w:hAnsiTheme="minorHAnsi" w:cstheme="minorHAnsi"/>
+          <w:color w:val="000000"/>
+          <w:sz w:val="22"/>
+          <w:szCs w:val="22"/>
+          <w:lang w:val="pl-PL"/>
+        </w:rPr>
+        <w:t xml:space="preserve">Ciekawym jest, że coraz więcej </w:t>
+      </w:r>
+      <w:r>
+        <w:rPr>
+          <w:rFonts w:asciiTheme="minorHAnsi" w:hAnsiTheme="minorHAnsi" w:cstheme="minorHAnsi"/>
+          <w:color w:val="000000"/>
+          <w:sz w:val="22"/>
+          <w:szCs w:val="22"/>
+          <w:lang w:val="pl-PL"/>
+        </w:rPr>
+        <w:t>wyników jest zwracane jako wynik „pozytywny” – wygrana jednej drużyny, co zwiększa zarówno wyniki rzeczywiście pozytywne, jak i fałszywie-pozytywne.</w:t>
+      </w:r>
+    </w:p>
+    <w:p>
+      <w:pPr>
+        <w:pStyle w:val="HTML-wstpniesformatowany"/>
+        <w:wordWrap w:val="0"/>
+        <w:spacing w:line="254" w:lineRule="atLeast"/>
+        <w:ind w:left="720"/>
+        <w:textAlignment w:val="baseline"/>
+        <w:rPr>
+          <w:rFonts w:asciiTheme="minorHAnsi" w:hAnsiTheme="minorHAnsi" w:cstheme="minorHAnsi"/>
+          <w:color w:val="000000"/>
+          <w:sz w:val="22"/>
+          <w:szCs w:val="22"/>
+          <w:lang w:val="pl-PL"/>
+        </w:rPr>
+      </w:pPr>
+    </w:p>
+    <w:p>
+      <w:pPr>
+        <w:pStyle w:val="HTML-wstpniesformatowany"/>
+        <w:wordWrap w:val="0"/>
+        <w:spacing w:line="254" w:lineRule="atLeast"/>
+        <w:ind w:left="720"/>
+        <w:textAlignment w:val="baseline"/>
+        <w:rPr>
+          <w:rFonts w:asciiTheme="minorHAnsi" w:hAnsiTheme="minorHAnsi" w:cstheme="minorHAnsi"/>
+          <w:color w:val="000000"/>
+          <w:sz w:val="22"/>
+          <w:szCs w:val="22"/>
+          <w:lang w:val="pl-PL"/>
+        </w:rPr>
+      </w:pPr>
+      <w:r>
+        <w:rPr>
+          <w:rFonts w:asciiTheme="minorHAnsi" w:hAnsiTheme="minorHAnsi" w:cstheme="minorHAnsi"/>
+          <w:color w:val="000000"/>
+          <w:sz w:val="22"/>
+          <w:szCs w:val="22"/>
+          <w:lang w:val="pl-PL"/>
+        </w:rPr>
+        <w:t xml:space="preserve">Nadal nieusatysfakcjonowana spróbuję jeszcze przeprowadzić ostatnią próbę. Dla 200 najbliższych sąsiadów, ale z wszystkimi zmiennymi, nie tylko tymi pochodzącymi od wyboru </w:t>
+      </w:r>
+    </w:p>
+    <w:p>
+      <w:pPr>
+        <w:pStyle w:val="HTML-wstpniesformatowany"/>
+        <w:wordWrap w:val="0"/>
+        <w:spacing w:line="254" w:lineRule="atLeast"/>
+        <w:ind w:left="720"/>
+        <w:textAlignment w:val="baseline"/>
+        <w:rPr>
+          <w:rFonts w:asciiTheme="minorHAnsi" w:hAnsiTheme="minorHAnsi" w:cstheme="minorHAnsi"/>
+          <w:color w:val="000000"/>
+          <w:sz w:val="22"/>
+          <w:szCs w:val="22"/>
+          <w:lang w:val="pl-PL"/>
+        </w:rPr>
       </w:pPr>
       <w:bookmarkStart w:id="0" w:name="_GoBack"/>
       <w:bookmarkEnd w:id="0"/>
+      <w:r>
+        <w:rPr>
+          <w:rFonts w:asciiTheme="minorHAnsi" w:hAnsiTheme="minorHAnsi" w:cstheme="minorHAnsi"/>
+          <w:color w:val="000000"/>
+          <w:sz w:val="22"/>
+          <w:szCs w:val="22"/>
+          <w:lang w:val="pl-PL"/>
+        </w:rPr>
+        <w:t>bohatera.</w:t>
+      </w:r>
+    </w:p>
+    <w:p>
+      <w:pPr>
+        <w:pStyle w:val="Akapitzlist"/>
+        <w:rPr>
+          <w:b/>
+          <w:bCs/>
+          <w:lang w:val="pl-PL"/>
+        </w:rPr>
+      </w:pPr>
     </w:p>
     <w:p>
       <w:pPr>
@@ -1493,10 +5315,38 @@
     </w:p>
     <w:p>
       <w:pPr>
-        <w:rPr>
-          <w:lang w:val="pl-PL"/>
-        </w:rPr>
-      </w:pPr>
+        <w:pStyle w:val="Akapitzlist"/>
+        <w:numPr>
+          <w:ilvl w:val="0"/>
+          <w:numId w:val="1"/>
+        </w:numPr>
+        <w:rPr>
+          <w:b/>
+          <w:bCs/>
+          <w:lang w:val="pl-PL"/>
+        </w:rPr>
+      </w:pPr>
+    </w:p>
+    <w:p>
+      <w:pPr>
+        <w:rPr>
+          <w:lang w:val="pl-PL"/>
+        </w:rPr>
+      </w:pPr>
+    </w:p>
+    <w:p>
+      <w:pPr>
+        <w:pStyle w:val="Akapitzlist"/>
+        <w:rPr>
+          <w:lang w:val="pl-PL"/>
+        </w:rPr>
+      </w:pPr>
+      <w:r>
+        <w:rPr>
+          <w:lang w:val="pl-PL"/>
+        </w:rPr>
+        <w:t>Tak naprawdę zagadnienie, które jest tutaj badane jest zależne od wielu czynników, które nie są tutaj zawarte – choćby ilość zagranych przez gracza meczy jako konkretna postać mogłaby przybliżyć wynik. Nie spodziewam się modelu o wysokiej skuteczności, jednak mam nadzieję, że będzie on wyższy niż 50%.</w:t>
+      </w:r>
     </w:p>
     <w:p>
       <w:pPr>
@@ -1549,75 +5399,8 @@
         <w:rPr>
           <w:lang w:val="pl-PL"/>
         </w:rPr>
-        <w:t xml:space="preserve">    Raport, wraz ze wszystkimi kodami, należy umieścić w wybranym repozytorium (np. </w:t>
-      </w:r>
-      <w:proofErr w:type="spellStart"/>
-      <w:r>
-        <w:rPr>
-          <w:lang w:val="pl-PL"/>
-        </w:rPr>
-        <w:t>GitLab</w:t>
-      </w:r>
-      <w:proofErr w:type="spellEnd"/>
-      <w:r>
-        <w:rPr>
-          <w:lang w:val="pl-PL"/>
-        </w:rPr>
-        <w:t>, GitHub).</w:t>
-      </w:r>
-    </w:p>
-    <w:p>
-      <w:pPr>
-        <w:rPr>
-          <w:lang w:val="pl-PL"/>
-        </w:rPr>
-      </w:pPr>
-    </w:p>
-    <w:p>
-      <w:pPr>
-        <w:rPr>
-          <w:lang w:val="pl-PL"/>
-        </w:rPr>
-      </w:pPr>
-      <w:r>
-        <w:rPr>
-          <w:lang w:val="pl-PL"/>
-        </w:rPr>
-        <w:t>"Wynik","Region","Mapa","Typ</w:t>
-      </w:r>
-      <w:r>
-        <w:rPr>
-          <w:lang w:val="pl-PL"/>
-        </w:rPr>
-        <w:t>_gr</w:t>
-      </w:r>
-      <w:r>
-        <w:rPr>
-          <w:lang w:val="pl-PL"/>
-        </w:rPr>
-        <w:t>y","1","2","3","4","5","6","7","8","9","10","11","12","13","14","15","16","17","18","19","20","21","22","23","24","25","26","27","28","29","30","31","32","33","34","35","36","37","38","39","40","41","42","43","44","45","46","47","48","49","50","51","52","53","54","55","56","57","58","59","60","61","62","63","64","65","66","67",68","69","70","71","72","73","74","75","76","77","78","79","80","81","82","83","84","85","86","87","88","89","90","91","92","93","94","95","96","97","98","99","100","101","102","103","104","105","106,"107","108","109","110","111","112","113"</w:t>
-      </w:r>
-    </w:p>
-    <w:p>
-      <w:pPr>
-        <w:rPr>
-          <w:lang w:val="pl-PL"/>
-        </w:rPr>
-      </w:pPr>
-    </w:p>
-    <w:p>
-      <w:pPr>
-        <w:rPr>
-          <w:lang w:val="pl-PL"/>
-        </w:rPr>
-      </w:pPr>
-    </w:p>
-    <w:p>
-      <w:pPr>
-        <w:rPr>
-          <w:lang w:val="pl-PL"/>
-        </w:rPr>
-      </w:pPr>
+        <w:t xml:space="preserve">    Raport, wraz ze wszystkimi kodami, należy umieścić w wybranym repozytorium (np. GitLab, GitHub).</w:t>
+      </w:r>
     </w:p>
     <w:sectPr>
       <w:pgSz w:w="11906" w:h="16838"/>
@@ -2471,6 +6254,16 @@
   <w:style w:type="paragraph" w:default="1" w:styleId="Normalny">
     <w:name w:val="Normal"/>
     <w:qFormat/>
+    <w:rsid w:val="00D40850"/>
+    <w:pPr>
+      <w:spacing w:after="0" w:line="240" w:lineRule="auto"/>
+    </w:pPr>
+    <w:rPr>
+      <w:rFonts w:ascii="Times New Roman" w:eastAsia="Times New Roman" w:hAnsi="Times New Roman" w:cs="Times New Roman"/>
+      <w:sz w:val="24"/>
+      <w:szCs w:val="24"/>
+      <w:lang w:eastAsia="en-GB"/>
+    </w:rPr>
   </w:style>
   <w:style w:type="paragraph" w:styleId="Nagwek1">
     <w:name w:val="heading 1"/>
@@ -2483,7 +6276,7 @@
     <w:pPr>
       <w:keepNext/>
       <w:keepLines/>
-      <w:spacing w:before="240" w:after="0"/>
+      <w:spacing w:before="240" w:line="259" w:lineRule="auto"/>
       <w:outlineLvl w:val="0"/>
     </w:pPr>
     <w:rPr>
@@ -2491,6 +6284,7 @@
       <w:color w:val="2F5496" w:themeColor="accent1" w:themeShade="BF"/>
       <w:sz w:val="32"/>
       <w:szCs w:val="32"/>
+      <w:lang w:eastAsia="en-US"/>
     </w:rPr>
   </w:style>
   <w:style w:type="paragraph" w:styleId="Nagwek2">
@@ -2505,7 +6299,7 @@
     <w:pPr>
       <w:keepNext/>
       <w:keepLines/>
-      <w:spacing w:before="40" w:after="0"/>
+      <w:spacing w:before="40" w:line="259" w:lineRule="auto"/>
       <w:outlineLvl w:val="1"/>
     </w:pPr>
     <w:rPr>
@@ -2513,6 +6307,7 @@
       <w:color w:val="2F5496" w:themeColor="accent1" w:themeShade="BF"/>
       <w:sz w:val="26"/>
       <w:szCs w:val="26"/>
+      <w:lang w:eastAsia="en-US"/>
     </w:rPr>
   </w:style>
   <w:style w:type="paragraph" w:styleId="Nagwek3">
@@ -2527,14 +6322,13 @@
     <w:pPr>
       <w:keepNext/>
       <w:keepLines/>
-      <w:spacing w:before="40" w:after="0"/>
+      <w:spacing w:before="40" w:line="259" w:lineRule="auto"/>
       <w:outlineLvl w:val="2"/>
     </w:pPr>
     <w:rPr>
       <w:rFonts w:asciiTheme="majorHAnsi" w:eastAsiaTheme="majorEastAsia" w:hAnsiTheme="majorHAnsi" w:cstheme="majorBidi"/>
       <w:color w:val="1F3763" w:themeColor="accent1" w:themeShade="7F"/>
-      <w:sz w:val="24"/>
-      <w:szCs w:val="24"/>
+      <w:lang w:eastAsia="en-US"/>
     </w:rPr>
   </w:style>
   <w:style w:type="character" w:default="1" w:styleId="Domylnaczcionkaakapitu">
@@ -2610,9 +6404,16 @@
     <w:qFormat/>
     <w:rsid w:val="00B2176F"/>
     <w:pPr>
+      <w:spacing w:after="160" w:line="259" w:lineRule="auto"/>
       <w:ind w:left="720"/>
       <w:contextualSpacing/>
     </w:pPr>
+    <w:rPr>
+      <w:rFonts w:asciiTheme="minorHAnsi" w:eastAsiaTheme="minorHAnsi" w:hAnsiTheme="minorHAnsi" w:cstheme="minorBidi"/>
+      <w:sz w:val="22"/>
+      <w:szCs w:val="22"/>
+      <w:lang w:eastAsia="en-US"/>
+    </w:rPr>
   </w:style>
   <w:style w:type="character" w:styleId="Hipercze">
     <w:name w:val="Hyperlink"/>
@@ -2647,6 +6448,73 @@
     <w:rPr>
       <w:color w:val="954F72" w:themeColor="followedHyperlink"/>
       <w:u w:val="single"/>
+    </w:rPr>
+  </w:style>
+  <w:style w:type="table" w:styleId="Tabela-Siatka">
+    <w:name w:val="Table Grid"/>
+    <w:basedOn w:val="Standardowy"/>
+    <w:uiPriority w:val="39"/>
+    <w:rsid w:val="009D0D4C"/>
+    <w:pPr>
+      <w:spacing w:after="0" w:line="240" w:lineRule="auto"/>
+    </w:pPr>
+    <w:tblPr>
+      <w:tblBorders>
+        <w:top w:val="single" w:sz="4" w:space="0" w:color="auto"/>
+        <w:left w:val="single" w:sz="4" w:space="0" w:color="auto"/>
+        <w:bottom w:val="single" w:sz="4" w:space="0" w:color="auto"/>
+        <w:right w:val="single" w:sz="4" w:space="0" w:color="auto"/>
+        <w:insideH w:val="single" w:sz="4" w:space="0" w:color="auto"/>
+        <w:insideV w:val="single" w:sz="4" w:space="0" w:color="auto"/>
+      </w:tblBorders>
+    </w:tblPr>
+  </w:style>
+  <w:style w:type="paragraph" w:styleId="HTML-wstpniesformatowany">
+    <w:name w:val="HTML Preformatted"/>
+    <w:basedOn w:val="Normalny"/>
+    <w:link w:val="HTML-wstpniesformatowanyZnak"/>
+    <w:uiPriority w:val="99"/>
+    <w:semiHidden/>
+    <w:unhideWhenUsed/>
+    <w:rsid w:val="00D40850"/>
+    <w:pPr>
+      <w:tabs>
+        <w:tab w:val="left" w:pos="916"/>
+        <w:tab w:val="left" w:pos="1832"/>
+        <w:tab w:val="left" w:pos="2748"/>
+        <w:tab w:val="left" w:pos="3664"/>
+        <w:tab w:val="left" w:pos="4580"/>
+        <w:tab w:val="left" w:pos="5496"/>
+        <w:tab w:val="left" w:pos="6412"/>
+        <w:tab w:val="left" w:pos="7328"/>
+        <w:tab w:val="left" w:pos="8244"/>
+        <w:tab w:val="left" w:pos="9160"/>
+        <w:tab w:val="left" w:pos="10076"/>
+        <w:tab w:val="left" w:pos="10992"/>
+        <w:tab w:val="left" w:pos="11908"/>
+        <w:tab w:val="left" w:pos="12824"/>
+        <w:tab w:val="left" w:pos="13740"/>
+        <w:tab w:val="left" w:pos="14656"/>
+      </w:tabs>
+    </w:pPr>
+    <w:rPr>
+      <w:rFonts w:ascii="Courier New" w:hAnsi="Courier New" w:cs="Courier New"/>
+      <w:sz w:val="20"/>
+      <w:szCs w:val="20"/>
+    </w:rPr>
+  </w:style>
+  <w:style w:type="character" w:customStyle="1" w:styleId="HTML-wstpniesformatowanyZnak">
+    <w:name w:val="HTML - wstępnie sformatowany Znak"/>
+    <w:basedOn w:val="Domylnaczcionkaakapitu"/>
+    <w:link w:val="HTML-wstpniesformatowany"/>
+    <w:uiPriority w:val="99"/>
+    <w:semiHidden/>
+    <w:rsid w:val="00D40850"/>
+    <w:rPr>
+      <w:rFonts w:ascii="Courier New" w:eastAsia="Times New Roman" w:hAnsi="Courier New" w:cs="Courier New"/>
+      <w:sz w:val="20"/>
+      <w:szCs w:val="20"/>
+      <w:lang w:eastAsia="en-GB"/>
     </w:rPr>
   </w:style>
 </w:styles>

</xml_diff>